<commit_message>
Added final version of report for NFS competition.
</commit_message>
<xml_diff>
--- a/docs/src/Need_For_Speed_Collins_Pearson.docx
+++ b/docs/src/Need_For_Speed_Collins_Pearson.docx
@@ -16,7 +16,6 @@
           <w:sz w:val="18"/>
           <w:szCs w:val="18"/>
         </w:rPr>
-        <w:footnoteReference w:customMarkFollows="1" w:id="1"/>
         <w:sym w:font="Symbol" w:char="F020"/>
       </w:r>
     </w:p>
@@ -26,7 +25,16 @@
         <w:framePr w:wrap="notBeside"/>
       </w:pPr>
       <w:r>
-        <w:t>Efficient Verification of an Elaboration-Time, Key Size Configurable Pipeline AES Encoder and Decoder using Mentor Veloce Emulators</w:t>
+        <w:t>Efficient Verification of an Elaboration-Time, Key Size Configurable Pipeline</w:t>
+      </w:r>
+      <w:r>
+        <w:t>d</w:t>
+      </w:r>
+      <w:r>
+        <w:t xml:space="preserve"> AES Encoder and Decoder using </w:t>
+      </w:r>
+      <w:r>
+        <w:t>a Mentor Veloce Emulator</w:t>
       </w:r>
     </w:p>
     <w:p>
@@ -92,16 +100,63 @@
         <w:t>Abstract</w:t>
       </w:r>
       <w:r>
+        <w:rPr>
+          <w:i/>
+          <w:iCs/>
+        </w:rPr>
+        <w:t xml:space="preserve"> </w:t>
+      </w:r>
+      <w:r>
         <w:t>—</w:t>
       </w:r>
       <w:r>
         <w:t xml:space="preserve"> </w:t>
       </w:r>
       <w:r>
-        <w:t>This paper presents follow-on work done to efficiently verify an AES Encoder and Decoder using Mentor Veloce emulation technology.  We summarize the previous work done as part of PSU class ECE 571.  We show the major contributions implemented in the design and top-level testbench in order to increase the emulation performance.  We present our results, demonstrate the speedup achieved by using the Veloce emulator, and explore our resolutions and impacts to challenges encountered when trying to improve our emulation performance.</w:t>
-      </w:r>
-    </w:p>
-    <w:p/>
+        <w:t>This paper presents follow-on work done to efficiently verify an AES Encoder and Decoder using Mentor Veloce emulation technology.  We summarize the previous work done as part of</w:t>
+      </w:r>
+      <w:r>
+        <w:t xml:space="preserve"> the</w:t>
+      </w:r>
+      <w:r>
+        <w:t xml:space="preserve"> PSU class ECE 571.  We show the major contributions implemented in the design and top-level testbench in order to increase the emulation perfo</w:t>
+      </w:r>
+      <w:r>
+        <w:t>rmance.  We present our results and</w:t>
+      </w:r>
+      <w:r>
+        <w:t xml:space="preserve"> demonstrate the speedup achiev</w:t>
+      </w:r>
+      <w:r>
+        <w:t>ed by using the Veloce emulator.</w:t>
+      </w:r>
+      <w:r>
+        <w:t xml:space="preserve"> </w:t>
+      </w:r>
+      <w:r>
+        <w:t>Finally, we explore our solutions to challenges encountered</w:t>
+      </w:r>
+      <w:r>
+        <w:t xml:space="preserve"> </w:t>
+      </w:r>
+      <w:r>
+        <w:t xml:space="preserve">and </w:t>
+      </w:r>
+      <w:r>
+        <w:t>discuss</w:t>
+      </w:r>
+      <w:r>
+        <w:t xml:space="preserve"> their impact on the design and emulation performance.</w:t>
+      </w:r>
+    </w:p>
+    <w:p>
+      <w:pPr>
+        <w:pStyle w:val="Abstract"/>
+      </w:pPr>
+      <w:r>
+        <w:t xml:space="preserve"> </w:t>
+      </w:r>
+    </w:p>
     <w:p>
       <w:pPr>
         <w:pStyle w:val="IndexTerms"/>
@@ -176,32 +231,48 @@
         <w:t xml:space="preserve"> </w:t>
       </w:r>
       <w:r>
-        <w:t>starting point for the competition was a compile-time, key size configurable pipelined AES encoder and decoder developed by Dan Collins, Alex Pearson, and Scott Lawson (unable to participate in competition) for PSU class ECE 571: Intro to SystemVerilog. Our initial project and verification solution suffered from a couple of issues:</w:t>
+        <w:t>starting point for the competition was a compile-time, key size configurable</w:t>
+      </w:r>
+      <w:r>
+        <w:t>,</w:t>
+      </w:r>
+      <w:r>
+        <w:t xml:space="preserve"> pipelined AES encoder and decoder developed by Dan Collins, Alex Pearson, and Scott Lawson (unable to participate in competition) for</w:t>
+      </w:r>
+      <w:r>
+        <w:t xml:space="preserve"> the</w:t>
+      </w:r>
+      <w:r>
+        <w:t xml:space="preserve"> P</w:t>
+      </w:r>
+      <w:r>
+        <w:t xml:space="preserve">ortland </w:t>
+      </w:r>
+      <w:r>
+        <w:t>S</w:t>
+      </w:r>
+      <w:r>
+        <w:t xml:space="preserve">tate </w:t>
+      </w:r>
+      <w:r>
+        <w:t>U</w:t>
+      </w:r>
+      <w:r>
+        <w:t>niversity</w:t>
+      </w:r>
+      <w:r>
+        <w:t xml:space="preserve"> class ECE 571: Intro to SystemVerilog. </w:t>
       </w:r>
     </w:p>
     <w:p>
       <w:pPr>
         <w:pStyle w:val="Text"/>
         <w:ind w:firstLine="0"/>
-      </w:pPr>
-    </w:p>
-    <w:p>
-      <w:pPr>
-        <w:pStyle w:val="Text"/>
-        <w:ind w:left="270" w:hanging="270"/>
-      </w:pPr>
-      <w:r>
-        <w:t>1) Our design was compilation-time configurable; we could only instantiate an encoder and decoder for 1 of the 3 key sizes at a time, meaning we also could only test one key size at a time.</w:t>
-      </w:r>
-    </w:p>
-    <w:p>
-      <w:pPr>
-        <w:pStyle w:val="Text"/>
-        <w:ind w:left="270" w:hanging="270"/>
-      </w:pPr>
-      <w:r>
-        <w:t>2) Our top level verification testbench (consisting of an HVL testbench and HDL transactor) simulated using Questa and emulated successfully on the Veloce emulator, but our Veloce HDL time advanced percentage was &lt;1% and our simulation and emulation times were similar.  Simulating or emulating 10 million test vectors through each of the different key size compiled encoders or decoders required approximately 2 hours of run time.</w:t>
-      </w:r>
+        <w:rPr>
+          <w:smallCaps/>
+          <w:kern w:val="28"/>
+        </w:rPr>
+      </w:pPr>
     </w:p>
     <w:p>
       <w:pPr>
@@ -209,62 +280,56 @@
         <w:ind w:firstLine="0"/>
       </w:pPr>
       <w:r>
+        <w:tab/>
+        <w:t xml:space="preserve">The Advanced Encryption Standard (AES) is a </w:t>
+      </w:r>
+      <w:r>
+        <w:t>symmetric-key block cipher</w:t>
+      </w:r>
+      <w:r>
+        <w:t xml:space="preserve"> specification</w:t>
+      </w:r>
+      <w:r>
         <w:t xml:space="preserve"> </w:t>
       </w:r>
-    </w:p>
-    <w:p>
-      <w:pPr>
-        <w:pStyle w:val="Heading1"/>
-      </w:pPr>
-      <w:r>
-        <w:t>Major Project Contributions</w:t>
-      </w:r>
-    </w:p>
-    <w:p>
-      <w:pPr>
-        <w:pStyle w:val="Text"/>
-      </w:pPr>
-      <w:r>
-        <w:t xml:space="preserve">For the competition our focus was on removing performance bottlenecks in our emulation strategy and design with the goal of realizing the gains that emulation is expected to deliver.  </w:t>
-      </w:r>
-    </w:p>
-    <w:p>
-      <w:pPr>
-        <w:pStyle w:val="Text"/>
-      </w:pPr>
-    </w:p>
-    <w:p>
-      <w:pPr>
-        <w:pStyle w:val="Text"/>
-      </w:pPr>
-      <w:r>
-        <w:t>The performance issues of the original effort fell broadly into three categories: inefficient communication of test data with the emulator, serialized testing of modules, and suboptimal implementation of the portions of the base design. More simply put, 1) transferring large data sets to and from the emulator 2) how the data was used once it got there and 3) emulator resource constraints due to design choices.</w:t>
-      </w:r>
-    </w:p>
-    <w:p>
-      <w:pPr>
-        <w:pStyle w:val="Text"/>
-      </w:pPr>
-    </w:p>
-    <w:p>
-      <w:pPr>
-        <w:pStyle w:val="Text"/>
-      </w:pPr>
-      <w:r>
-        <w:t xml:space="preserve">We were able to determine that there was communication bottleneck between the HVL testbench and the Veloce emulator by analyzing the Questa sample-based call tree report to figure out where the majority of the runtime was being spent.  Additionally, our initial low HDL time advance percentage indicated that we were frequently pausing the advance of the design in order to transfer additional data.  With the assistance of Jeff Evans, Sr. Technical Staff Member at Mentor Graphics, we were able to identify the read port bottleneck that was making our design not fit on the emulator by evaluating the compile_velsyn_0.log produced during the compile process.  </w:t>
-      </w:r>
-    </w:p>
-    <w:p>
-      <w:pPr>
-        <w:pStyle w:val="Text"/>
-      </w:pPr>
-    </w:p>
-    <w:p>
-      <w:pPr>
-        <w:pStyle w:val="Text"/>
-      </w:pPr>
-      <w:r>
-        <w:t>We chose to focus on the first two categories identified above, as successfully emulating a design that is beyond your control is a situation real emulation engineers find themselves in. Our major contributions were the following:</w:t>
+      <w:r>
+        <w:t>established by the United States National Institute of Standards</w:t>
+      </w:r>
+      <w:r>
+        <w:t xml:space="preserve"> </w:t>
+      </w:r>
+      <w:r>
+        <w:t xml:space="preserve">(NIST) </w:t>
+      </w:r>
+      <w:r>
+        <w:t>and detail</w:t>
+      </w:r>
+      <w:r>
+        <w:t>ed</w:t>
+      </w:r>
+      <w:r>
+        <w:t xml:space="preserve"> in </w:t>
+      </w:r>
+      <w:r>
+        <w:t xml:space="preserve">the </w:t>
+      </w:r>
+      <w:r>
+        <w:t>FIPS 197</w:t>
+      </w:r>
+      <w:r>
+        <w:t xml:space="preserve"> </w:t>
+      </w:r>
+      <w:r>
+        <w:t xml:space="preserve">standard </w:t>
+      </w:r>
+      <w:r>
+        <w:t>[2]</w:t>
+      </w:r>
+      <w:r>
+        <w:t>.</w:t>
+      </w:r>
+      <w:r>
+        <w:t xml:space="preserve"> It is widely adopted throughout the security industry.</w:t>
       </w:r>
       <w:r>
         <w:t xml:space="preserve"> </w:t>
@@ -279,28 +344,33 @@
     <w:p>
       <w:pPr>
         <w:pStyle w:val="Text"/>
-        <w:ind w:left="270" w:hanging="270"/>
-      </w:pPr>
-      <w:r>
-        <w:t>1) Modify the design to be elaboration-time configurable so that we could instantiate multiple encoders/decoders of different key sizes in parallel.</w:t>
-      </w:r>
-    </w:p>
-    <w:p>
-      <w:pPr>
-        <w:pStyle w:val="Text"/>
-        <w:ind w:left="270" w:hanging="270"/>
-      </w:pPr>
-      <w:r>
-        <w:t>2) Modify our verification strategy to utilize assertions for checking the validity of our output instead of transferring data from the emulator to the HVL testbench for verification. This eliminated all data transfers out of the emulator.</w:t>
-      </w:r>
-    </w:p>
-    <w:p>
-      <w:pPr>
-        <w:pStyle w:val="Text"/>
-        <w:ind w:left="270" w:hanging="270"/>
-      </w:pPr>
-      <w:r>
-        <w:t>3) Modify our test vectors, HVL testbench, and HDL transactor to test all 3 key size encoders and decoders in parallel.</w:t>
+      </w:pPr>
+      <w:r>
+        <w:t xml:space="preserve">AES operates on </w:t>
+      </w:r>
+      <w:r>
+        <w:t xml:space="preserve">a </w:t>
+      </w:r>
+      <w:r>
+        <w:t>128-bit block</w:t>
+      </w:r>
+      <w:r>
+        <w:t xml:space="preserve"> of </w:t>
+      </w:r>
+      <w:r>
+        <w:t xml:space="preserve">input </w:t>
+      </w:r>
+      <w:r>
+        <w:t>data</w:t>
+      </w:r>
+      <w:r>
+        <w:t xml:space="preserve"> and combines it with an input key</w:t>
+      </w:r>
+      <w:r>
+        <w:t xml:space="preserve">.  </w:t>
+      </w:r>
+      <w:r>
+        <w:t>The standard supports three different key sizes: 128, 192, and 256 bits. Each larger key size corresponds to a higher level of cryptographic strength by increasing the rounds of state transformation applied to the input clear text: 10, 12, and 14 rounds respectively.  Our AES engine supports all three key sizes.</w:t>
       </w:r>
     </w:p>
     <w:p>
@@ -308,36 +378,10 @@
         <w:pStyle w:val="Text"/>
         <w:ind w:firstLine="0"/>
       </w:pPr>
-      <w:r>
-        <w:t>4) Create a 2-phase testing strategy:</w:t>
-      </w:r>
     </w:p>
     <w:p>
       <w:pPr>
         <w:pStyle w:val="Text"/>
-        <w:ind w:left="540" w:hanging="338"/>
-      </w:pPr>
-      <w:r>
-        <w:t xml:space="preserve">  a) In the first phase we directly validate the encrypted text output of the encoders and the plain text output of the </w:t>
-      </w:r>
-      <w:r>
-        <w:lastRenderedPageBreak/>
-        <w:t>decoders.</w:t>
-      </w:r>
-    </w:p>
-    <w:p>
-      <w:pPr>
-        <w:pStyle w:val="Text"/>
-        <w:ind w:left="540" w:hanging="338"/>
-      </w:pPr>
-      <w:r>
-        <w:t xml:space="preserve">  b) In the second phase we only validate that the output of the encoder can be successfully decoded by the decoder without directly validating the encrypted output of the encoder.</w:t>
-      </w:r>
-    </w:p>
-    <w:p>
-      <w:pPr>
-        <w:pStyle w:val="Text"/>
-        <w:ind w:left="270" w:hanging="270"/>
       </w:pPr>
       <w:r>
         <w:rPr>
@@ -346,18 +390,18 @@
         <mc:AlternateContent>
           <mc:Choice Requires="wps">
             <w:drawing>
-              <wp:anchor distT="0" distB="0" distL="114300" distR="114300" simplePos="0" relativeHeight="251634688" behindDoc="0" locked="0" layoutInCell="1" allowOverlap="1" wp14:anchorId="79A5DD29" wp14:editId="44A06811">
+              <wp:anchor distT="0" distB="0" distL="114300" distR="114300" simplePos="0" relativeHeight="251762688" behindDoc="1" locked="0" layoutInCell="1" allowOverlap="1" wp14:anchorId="1361FB2E" wp14:editId="7084FDF5">
                 <wp:simplePos x="0" y="0"/>
-                <wp:positionH relativeFrom="margin">
-                  <wp:posOffset>3329940</wp:posOffset>
+                <wp:positionH relativeFrom="column">
+                  <wp:posOffset>0</wp:posOffset>
                 </wp:positionH>
-                <wp:positionV relativeFrom="margin">
-                  <wp:posOffset>883920</wp:posOffset>
+                <wp:positionV relativeFrom="page">
+                  <wp:posOffset>8651240</wp:posOffset>
                 </wp:positionV>
-                <wp:extent cx="3154680" cy="4305300"/>
-                <wp:effectExtent l="0" t="0" r="7620" b="0"/>
-                <wp:wrapSquare wrapText="bothSides"/>
-                <wp:docPr id="15" name="Text Box 5"/>
+                <wp:extent cx="3200400" cy="801370"/>
+                <wp:effectExtent l="0" t="0" r="0" b="0"/>
+                <wp:wrapTopAndBottom/>
+                <wp:docPr id="217" name="Text Box 2"/>
                 <wp:cNvGraphicFramePr>
                   <a:graphicFrameLocks xmlns:a="http://schemas.openxmlformats.org/drawingml/2006/main"/>
                 </wp:cNvGraphicFramePr>
@@ -370,7 +414,7 @@
                       <wps:spPr bwMode="auto">
                         <a:xfrm>
                           <a:off x="0" y="0"/>
-                          <a:ext cx="3154680" cy="4305300"/>
+                          <a:ext cx="3200400" cy="801370"/>
                         </a:xfrm>
                         <a:prstGeom prst="rect">
                           <a:avLst/>
@@ -378,249 +422,234 @@
                         <a:solidFill>
                           <a:srgbClr val="FFFFFF"/>
                         </a:solidFill>
-                        <a:ln>
+                        <a:ln w="9525">
                           <a:noFill/>
+                          <a:miter lim="800000"/>
+                          <a:headEnd/>
+                          <a:tailEnd/>
                         </a:ln>
-                        <a:extLst>
-                          <a:ext uri="{91240B29-F687-4f45-9708-019B960494DF}">
-                            <a14:hiddenLine xmlns="" xmlns:mo="http://schemas.microsoft.com/office/mac/office/2008/main" xmlns:mv="urn:schemas-microsoft-com:mac:vml" xmlns:o="urn:schemas-microsoft-com:office:office" xmlns:v="urn:schemas-microsoft-com:vml" xmlns:w10="urn:schemas-microsoft-com:office:word" xmlns:w="http://schemas.openxmlformats.org/wordprocessingml/2006/main" xmlns:a14="http://schemas.microsoft.com/office/drawing/2010/main" w="9525">
-                              <a:solidFill>
-                                <a:srgbClr val="000000"/>
-                              </a:solidFill>
-                              <a:miter lim="800000"/>
-                              <a:headEnd/>
-                              <a:tailEnd/>
-                            </a14:hiddenLine>
-                          </a:ext>
-                        </a:extLst>
                       </wps:spPr>
                       <wps:txbx>
                         <w:txbxContent>
                           <w:p>
                             <w:pPr>
                               <w:pStyle w:val="FootnoteText"/>
-                              <w:ind w:firstLine="0"/>
                             </w:pPr>
                             <w:r>
-                              <w:rPr>
-                                <w:noProof/>
-                              </w:rPr>
-                              <w:drawing>
-                                <wp:inline distT="0" distB="0" distL="0" distR="0" wp14:anchorId="09AC2448" wp14:editId="2BF89741">
-                                  <wp:extent cx="3200400" cy="4136571"/>
-                                  <wp:effectExtent l="0" t="0" r="0" b="0"/>
-                                  <wp:docPr id="7" name="Picture 7" descr="aes_decoder.jpg"/>
-                                  <wp:cNvGraphicFramePr>
-                                    <a:graphicFrameLocks xmlns:a="http://schemas.openxmlformats.org/drawingml/2006/main" noChangeAspect="1"/>
-                                  </wp:cNvGraphicFramePr>
-                                  <a:graphic xmlns:a="http://schemas.openxmlformats.org/drawingml/2006/main">
-                                    <a:graphicData uri="http://schemas.openxmlformats.org/drawingml/2006/picture">
-                                      <pic:pic xmlns:pic="http://schemas.openxmlformats.org/drawingml/2006/picture">
-                                        <pic:nvPicPr>
-                                          <pic:cNvPr id="0" name="Picture 4" descr="aes_decoder.jpg"/>
-                                          <pic:cNvPicPr>
-                                            <a:picLocks noChangeAspect="1" noChangeArrowheads="1"/>
-                                          </pic:cNvPicPr>
-                                        </pic:nvPicPr>
-                                        <pic:blipFill>
-                                          <a:blip r:embed="rId8">
-                                            <a:extLst>
-                                              <a:ext uri="{28A0092B-C50C-407E-A947-70E740481C1C}">
-                                                <a14:useLocalDpi xmlns:a14="http://schemas.microsoft.com/office/drawing/2010/main" val="0"/>
-                                              </a:ext>
-                                            </a:extLst>
-                                          </a:blip>
-                                          <a:srcRect/>
-                                          <a:stretch>
-                                            <a:fillRect/>
-                                          </a:stretch>
-                                        </pic:blipFill>
-                                        <pic:spPr bwMode="auto">
-                                          <a:xfrm>
-                                            <a:off x="0" y="0"/>
-                                            <a:ext cx="3200400" cy="4136571"/>
-                                          </a:xfrm>
-                                          <a:prstGeom prst="rect">
-                                            <a:avLst/>
-                                          </a:prstGeom>
-                                          <a:noFill/>
-                                          <a:ln>
-                                            <a:noFill/>
-                                          </a:ln>
-                                        </pic:spPr>
-                                      </pic:pic>
-                                    </a:graphicData>
-                                  </a:graphic>
-                                </wp:inline>
-                              </w:drawing>
+                              <w:t>Submitted November 18th, 2016</w:t>
+                            </w:r>
+                            <w:r>
+                              <w:t>.  This work was done as an entry for the Mentor Graphics Need for Speed competition.</w:t>
                             </w:r>
                           </w:p>
                           <w:p>
                             <w:pPr>
                               <w:pStyle w:val="FootnoteText"/>
-                              <w:ind w:firstLine="0"/>
-                              <w:rPr>
-                                <w:iCs/>
-                              </w:rPr>
                             </w:pPr>
-                            <w:bookmarkStart w:id="1" w:name="_Ref460189998"/>
                             <w:r>
-                              <w:rPr>
-                                <w:iCs/>
-                              </w:rPr>
-                              <w:t xml:space="preserve">Figure </w:t>
+                              <w:t>Daniel E. Collins is with Intel Corporation, Hillsboro, OR 97124 USA (email: Daniel.E.Collins@intel.com).</w:t>
                             </w:r>
-                            <w:r>
-                              <w:rPr>
-                                <w:iCs/>
-                              </w:rPr>
-                              <w:t>2</w:t>
-                            </w:r>
-                            <w:r>
-                              <w:rPr>
-                                <w:iCs/>
-                              </w:rPr>
-                              <w:t>: AES Decoder Block Diagram</w:t>
-                            </w:r>
-                            <w:bookmarkEnd w:id="1"/>
                           </w:p>
                           <w:p>
                             <w:pPr>
                               <w:pStyle w:val="FootnoteText"/>
-                              <w:ind w:firstLine="0"/>
                             </w:pPr>
+                            <w:r>
+                              <w:t>Alex J. Pearson is with Mentor Graphics, Wilsonville, OR 97070 USA (email: Alex_Pearson@mentor.com).</w:t>
+                            </w:r>
                           </w:p>
                         </w:txbxContent>
                       </wps:txbx>
-                      <wps:bodyPr rot="0" vert="horz" wrap="square" lIns="0" tIns="0" rIns="0" bIns="0" anchor="t" anchorCtr="0" upright="1">
-                        <a:noAutofit/>
+                      <wps:bodyPr rot="0" vert="horz" wrap="square" lIns="91440" tIns="45720" rIns="91440" bIns="45720" anchor="t" anchorCtr="0">
+                        <a:spAutoFit/>
                       </wps:bodyPr>
                     </wps:wsp>
                   </a:graphicData>
                 </a:graphic>
-                <wp14:sizeRelH relativeFrom="page">
-                  <wp14:pctWidth>0</wp14:pctWidth>
-                </wp14:sizeRelH>
-                <wp14:sizeRelV relativeFrom="page">
-                  <wp14:pctHeight>0</wp14:pctHeight>
-                </wp14:sizeRelV>
               </wp:anchor>
             </w:drawing>
           </mc:Choice>
           <mc:Fallback>
             <w:pict>
-              <v:shapetype w14:anchorId="79A5DD29" id="_x0000_t202" coordsize="21600,21600" o:spt="202" path="m,l,21600r21600,l21600,xe">
+              <v:shapetype w14:anchorId="1361FB2E" id="_x0000_t202" coordsize="21600,21600" o:spt="202" path="m,l,21600r21600,l21600,xe">
                 <v:stroke joinstyle="miter"/>
                 <v:path gradientshapeok="t" o:connecttype="rect"/>
               </v:shapetype>
-              <v:shape id="Text Box 5" o:spid="_x0000_s1026" type="#_x0000_t202" style="position:absolute;left:0;text-align:left;margin-left:262.2pt;margin-top:69.6pt;width:248.4pt;height:339pt;z-index:251634688;visibility:visible;mso-wrap-style:square;mso-width-percent:0;mso-height-percent:0;mso-wrap-distance-left:9pt;mso-wrap-distance-top:0;mso-wrap-distance-right:9pt;mso-wrap-distance-bottom:0;mso-position-horizontal:absolute;mso-position-horizontal-relative:margin;mso-position-vertical:absolute;mso-position-vertical-relative:margin;mso-width-percent:0;mso-height-percent:0;mso-width-relative:page;mso-height-relative:page;v-text-anchor:top" o:gfxdata="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" stroked="f">
-                <v:textbox inset="0,0,0,0">
+              <v:shape id="Text Box 2" o:spid="_x0000_s1026" type="#_x0000_t202" style="position:absolute;left:0;text-align:left;margin-left:0;margin-top:681.2pt;width:252pt;height:63.1pt;z-index:-251553792;visibility:visible;mso-wrap-style:square;mso-wrap-distance-left:9pt;mso-wrap-distance-top:0;mso-wrap-distance-right:9pt;mso-wrap-distance-bottom:0;mso-position-horizontal:absolute;mso-position-horizontal-relative:text;mso-position-vertical:absolute;mso-position-vertical-relative:page;v-text-anchor:top" o:gfxdata="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" stroked="f">
+                <v:textbox style="mso-fit-shape-to-text:t">
                   <w:txbxContent>
                     <w:p>
                       <w:pPr>
                         <w:pStyle w:val="FootnoteText"/>
-                        <w:ind w:firstLine="0"/>
                       </w:pPr>
                       <w:r>
-                        <w:rPr>
-                          <w:noProof/>
-                        </w:rPr>
-                        <w:drawing>
-                          <wp:inline distT="0" distB="0" distL="0" distR="0" wp14:anchorId="09AC2448" wp14:editId="2BF89741">
-                            <wp:extent cx="3200400" cy="4136571"/>
-                            <wp:effectExtent l="0" t="0" r="0" b="0"/>
-                            <wp:docPr id="7" name="Picture 7" descr="aes_decoder.jpg"/>
-                            <wp:cNvGraphicFramePr>
-                              <a:graphicFrameLocks xmlns:a="http://schemas.openxmlformats.org/drawingml/2006/main" noChangeAspect="1"/>
-                            </wp:cNvGraphicFramePr>
-                            <a:graphic xmlns:a="http://schemas.openxmlformats.org/drawingml/2006/main">
-                              <a:graphicData uri="http://schemas.openxmlformats.org/drawingml/2006/picture">
-                                <pic:pic xmlns:pic="http://schemas.openxmlformats.org/drawingml/2006/picture">
-                                  <pic:nvPicPr>
-                                    <pic:cNvPr id="0" name="Picture 4" descr="aes_decoder.jpg"/>
-                                    <pic:cNvPicPr>
-                                      <a:picLocks noChangeAspect="1" noChangeArrowheads="1"/>
-                                    </pic:cNvPicPr>
-                                  </pic:nvPicPr>
-                                  <pic:blipFill>
-                                    <a:blip r:embed="rId8">
-                                      <a:extLst>
-                                        <a:ext uri="{28A0092B-C50C-407E-A947-70E740481C1C}">
-                                          <a14:useLocalDpi xmlns:a14="http://schemas.microsoft.com/office/drawing/2010/main" val="0"/>
-                                        </a:ext>
-                                      </a:extLst>
-                                    </a:blip>
-                                    <a:srcRect/>
-                                    <a:stretch>
-                                      <a:fillRect/>
-                                    </a:stretch>
-                                  </pic:blipFill>
-                                  <pic:spPr bwMode="auto">
-                                    <a:xfrm>
-                                      <a:off x="0" y="0"/>
-                                      <a:ext cx="3200400" cy="4136571"/>
-                                    </a:xfrm>
-                                    <a:prstGeom prst="rect">
-                                      <a:avLst/>
-                                    </a:prstGeom>
-                                    <a:noFill/>
-                                    <a:ln>
-                                      <a:noFill/>
-                                    </a:ln>
-                                  </pic:spPr>
-                                </pic:pic>
-                              </a:graphicData>
-                            </a:graphic>
-                          </wp:inline>
-                        </w:drawing>
+                        <w:t>Submitted November 18th, 2016</w:t>
+                      </w:r>
+                      <w:r>
+                        <w:t>.  This work was done as an entry for the Mentor Graphics Need for Speed competition.</w:t>
                       </w:r>
                     </w:p>
                     <w:p>
                       <w:pPr>
                         <w:pStyle w:val="FootnoteText"/>
-                        <w:ind w:firstLine="0"/>
-                        <w:rPr>
-                          <w:iCs/>
-                        </w:rPr>
                       </w:pPr>
-                      <w:bookmarkStart w:id="2" w:name="_Ref460189998"/>
                       <w:r>
-                        <w:rPr>
-                          <w:iCs/>
-                        </w:rPr>
-                        <w:t xml:space="preserve">Figure </w:t>
+                        <w:t>Daniel E. Collins is with Intel Corporation, Hillsboro, OR 97124 USA (email: Daniel.E.Collins@intel.com).</w:t>
                       </w:r>
-                      <w:r>
-                        <w:rPr>
-                          <w:iCs/>
-                        </w:rPr>
-                        <w:t>2</w:t>
-                      </w:r>
-                      <w:r>
-                        <w:rPr>
-                          <w:iCs/>
-                        </w:rPr>
-                        <w:t>: AES Decoder Block Diagram</w:t>
-                      </w:r>
-                      <w:bookmarkEnd w:id="2"/>
                     </w:p>
                     <w:p>
                       <w:pPr>
                         <w:pStyle w:val="FootnoteText"/>
-                        <w:ind w:firstLine="0"/>
                       </w:pPr>
+                      <w:r>
+                        <w:t>Alex J. Pearson is with Mentor Graphics, Wilsonville, OR 97070 USA (email: Alex_Pearson@mentor.com).</w:t>
+                      </w:r>
                     </w:p>
                   </w:txbxContent>
                 </v:textbox>
-                <w10:wrap type="square" anchorx="margin" anchory="margin"/>
+                <w10:wrap type="topAndBottom" anchory="page"/>
               </v:shape>
             </w:pict>
           </mc:Fallback>
         </mc:AlternateContent>
       </w:r>
       <w:r>
-        <w:t>5) Generate a large number of test variations in the HDL transactor by sending a “seed” value and then permuting that value in the transactor to create 257 unique test cases to allow for multiple clock cycles of execution without needing to transfer a new set of values form the HVL testbench.</w:t>
-      </w:r>
+        <w:t>The key is expanded into</w:t>
+      </w:r>
+      <w:r>
+        <w:t xml:space="preserve"> per-</w:t>
+      </w:r>
+      <w:r>
+        <w:t xml:space="preserve">round keys that are </w:t>
+      </w:r>
+      <w:r>
+        <w:t>combined with the current state (the data being operated on that round) in</w:t>
+      </w:r>
+      <w:r>
+        <w:t xml:space="preserve"> </w:t>
+      </w:r>
+      <w:r>
+        <w:t xml:space="preserve">an </w:t>
+      </w:r>
+      <w:r>
+        <w:t>exclusive-or</w:t>
+      </w:r>
+      <w:r>
+        <w:t xml:space="preserve"> operation</w:t>
+      </w:r>
+      <w:r>
+        <w:t xml:space="preserve">.  </w:t>
+      </w:r>
+      <w:r>
+        <w:t>In addition to the process of adding the ro</w:t>
+      </w:r>
+      <w:r>
+        <w:t>und key to the state there are three</w:t>
+      </w:r>
+      <w:r>
+        <w:t xml:space="preserve"> additional steps in each round: sub</w:t>
+      </w:r>
+      <w:r>
+        <w:t>stitute</w:t>
+      </w:r>
+      <w:r>
+        <w:t>-bytes is a non-linear substitution (commonly implemented with a lookup table), shift-rows cyclically shift</w:t>
+      </w:r>
+      <w:r>
+        <w:t>s rows in the state</w:t>
+      </w:r>
+      <w:r>
+        <w:t>, and mix-columns where the state is multiplied by a fixed, linear transform</w:t>
+      </w:r>
+      <w:r>
+        <w:t xml:space="preserve">ation </w:t>
+      </w:r>
+      <w:r>
+        <w:t>[1]</w:t>
+      </w:r>
+      <w:r>
+        <w:t>.</w:t>
+      </w:r>
+    </w:p>
+    <w:p>
+      <w:pPr>
+        <w:pStyle w:val="Text"/>
+        <w:ind w:firstLine="0"/>
+      </w:pPr>
+    </w:p>
+    <w:p>
+      <w:pPr>
+        <w:pStyle w:val="Text"/>
+        <w:ind w:firstLine="0"/>
+      </w:pPr>
+      <w:r>
+        <w:tab/>
+      </w:r>
+      <w:r>
+        <w:t>W</w:t>
+      </w:r>
+      <w:r>
+        <w:t>e implement each of the different steps in each round as a module.  We then implement a round module and a pipeline buffered version of the round.  Our top level cipher instantiates the appropriate</w:t>
+      </w:r>
+      <w:bookmarkStart w:id="1" w:name="_GoBack"/>
+      <w:bookmarkEnd w:id="1"/>
+      <w:r>
+        <w:t xml:space="preserve"> number of buffered rounds and the key expansion module.</w:t>
+      </w:r>
+      <w:r>
+        <w:t xml:space="preserve"> </w:t>
+      </w:r>
+      <w:r>
+        <w:t xml:space="preserve"> </w:t>
+      </w:r>
+      <w:r>
+        <w:t>T</w:t>
+      </w:r>
+      <w:r>
+        <w:t xml:space="preserve">he key expansion </w:t>
+      </w:r>
+      <w:r>
+        <w:t xml:space="preserve">operation </w:t>
+      </w:r>
+      <w:r>
+        <w:t xml:space="preserve">responsible for generating the round keys is implemented </w:t>
+      </w:r>
+      <w:r>
+        <w:t>as a separate</w:t>
+      </w:r>
+      <w:r>
+        <w:t xml:space="preserve"> module</w:t>
+      </w:r>
+      <w:r>
+        <w:t>.  In this manner the three</w:t>
+      </w:r>
+      <w:r>
+        <w:t xml:space="preserve"> different key size ciphers have a pipeline depth equal to the n</w:t>
+      </w:r>
+      <w:r>
+        <w:t>umber of rounds.  We wrote test</w:t>
+      </w:r>
+      <w:r>
+        <w:t xml:space="preserve">benches that </w:t>
+      </w:r>
+      <w:r>
+        <w:t xml:space="preserve">use known answer test vectors to verify the operation of each of the sub-modules prior to our </w:t>
+      </w:r>
+      <w:r>
+        <w:t xml:space="preserve">randomized </w:t>
+      </w:r>
+      <w:r>
+        <w:t xml:space="preserve">top-level module testing.  </w:t>
+      </w:r>
+      <w:r>
+        <w:t>Our initial project and verification solution suffered from a couple of issues:</w:t>
+      </w:r>
+    </w:p>
+    <w:p>
+      <w:pPr>
+        <w:pStyle w:val="Text"/>
+        <w:ind w:firstLine="0"/>
+      </w:pPr>
     </w:p>
     <w:p>
       <w:pPr>
@@ -628,6 +657,218 @@
         <w:ind w:left="270" w:hanging="270"/>
       </w:pPr>
       <w:r>
+        <w:t>1) Our design was compilation-time configurable; we could only instantiate an encoder and decoder for 1 of the 3 key sizes at a time, meaning we also could only test one key size at a time.</w:t>
+      </w:r>
+    </w:p>
+    <w:p>
+      <w:pPr>
+        <w:pStyle w:val="Text"/>
+        <w:ind w:left="270" w:hanging="270"/>
+      </w:pPr>
+      <w:r>
+        <w:t>2) Our top</w:t>
+      </w:r>
+      <w:r>
+        <w:t>-</w:t>
+      </w:r>
+      <w:r>
+        <w:t xml:space="preserve">level verification testbench (consisting of an HVL testbench and HDL transactor) simulated using Questa and emulated successfully on the Veloce emulator, </w:t>
+      </w:r>
+      <w:r>
+        <w:t>but our Veloce HDL time advance</w:t>
+      </w:r>
+      <w:r>
+        <w:t xml:space="preserve"> percentage was &lt;1% and our simulation and emulation times were similar.  </w:t>
+      </w:r>
+      <w:r>
+        <w:t>HDL time advance is a measure of how efficient</w:t>
+      </w:r>
+      <w:r>
+        <w:t xml:space="preserve">ly the emulator is being used.  </w:t>
+      </w:r>
+      <w:r>
+        <w:t xml:space="preserve">It is a ratio of the total amount of emulator clock cycles that were spent moving the design’s clock forward over the total emulator clock cycles run during the emulation time.  </w:t>
+      </w:r>
+      <w:r>
+        <w:t xml:space="preserve">A low HDL time advance percentage indicates that we are not effectively utilizing the emulator.  </w:t>
+      </w:r>
+      <w:r>
+        <w:t>For our initial implementation, s</w:t>
+      </w:r>
+      <w:r>
+        <w:t>imulating or emulating 10 million test vectors through each of the different key size compiled encoders or decoders required approximately 2 hours of run time.</w:t>
+      </w:r>
+    </w:p>
+    <w:p>
+      <w:pPr>
+        <w:pStyle w:val="Heading1"/>
+      </w:pPr>
+      <w:r>
+        <w:t>Major Project Contributions</w:t>
+      </w:r>
+    </w:p>
+    <w:p>
+      <w:pPr>
+        <w:pStyle w:val="Text"/>
+      </w:pPr>
+      <w:r>
+        <w:t>For the competition</w:t>
+      </w:r>
+      <w:r>
+        <w:t>,</w:t>
+      </w:r>
+      <w:r>
+        <w:t xml:space="preserve"> our </w:t>
+      </w:r>
+      <w:r>
+        <w:t xml:space="preserve">primary </w:t>
+      </w:r>
+      <w:r>
+        <w:t xml:space="preserve">focus was on removing performance bottlenecks in our emulation strategy and design with the goal of realizing the gains that emulation is expected to deliver.  </w:t>
+      </w:r>
+    </w:p>
+    <w:p>
+      <w:pPr>
+        <w:pStyle w:val="Text"/>
+      </w:pPr>
+    </w:p>
+    <w:p>
+      <w:pPr>
+        <w:pStyle w:val="Text"/>
+      </w:pPr>
+      <w:r>
+        <w:lastRenderedPageBreak/>
+        <w:t>The performance issues of the original effort fell broadly into three categories: inefficient communication of test data with the emulator, serialized testing of modules, and suboptimal implementation of the portions of the base design. More simply put, 1) transferring large data sets to and from the emulator 2) how the data was used once it got there and 3) emulator resource constraints due to design choices.</w:t>
+      </w:r>
+    </w:p>
+    <w:p>
+      <w:pPr>
+        <w:pStyle w:val="Text"/>
+      </w:pPr>
+    </w:p>
+    <w:p>
+      <w:pPr>
+        <w:pStyle w:val="Text"/>
+      </w:pPr>
+      <w:r>
+        <w:t>We were able to determine that there was communication bottleneck between the HVL testbench and the Veloce emulator by analyzing the Questa sample-based call tree report to figure out where the majority of the runtime was being spent.  Additionally, our initial low HDL time advance percentage indicated that we were frequently pausing the advance of the design in order to transfer additional data.  With the assistance of Jeff Evans, Sr. Technical Staff Member at Mentor Graphics, we were able to identify the read port bottleneck that was making our design not fit on the emulator by evaluating the compile_velsyn_0.log produced during the compile process.</w:t>
+      </w:r>
+      <w:r>
+        <w:t xml:space="preserve">  To overcome this limitation we created the ability to compile our project with and without inferred RAMs</w:t>
+      </w:r>
+      <w:r>
+        <w:t>.  In our design, inferring RAMs instead of synthesizing logic elements for our lookup tables causes a large number of read ports to be needed which can’t fit on the available emulator.  We will explore the effect of inferring RAMs on emulator performance in our Results section.</w:t>
+      </w:r>
+    </w:p>
+    <w:p>
+      <w:pPr>
+        <w:pStyle w:val="Text"/>
+      </w:pPr>
+    </w:p>
+    <w:p>
+      <w:pPr>
+        <w:pStyle w:val="Text"/>
+      </w:pPr>
+      <w:r>
+        <w:t>We chose to focus on the first two categories identified above, as successfully emulating a design that is beyond your control is a situation real emulation engineers find themselves in. Our major contributions were the following:</w:t>
+      </w:r>
+      <w:r>
+        <w:t xml:space="preserve"> </w:t>
+      </w:r>
+    </w:p>
+    <w:p>
+      <w:pPr>
+        <w:pStyle w:val="Text"/>
+        <w:ind w:firstLine="0"/>
+      </w:pPr>
+    </w:p>
+    <w:p>
+      <w:pPr>
+        <w:pStyle w:val="Text"/>
+        <w:ind w:left="270" w:hanging="270"/>
+      </w:pPr>
+      <w:r>
+        <w:t>1) Modify the design to be elaboration-time configurable so that we could instantiate multiple encoders/decoders of different key sizes in parallel.</w:t>
+      </w:r>
+    </w:p>
+    <w:p>
+      <w:pPr>
+        <w:pStyle w:val="Text"/>
+        <w:ind w:left="270" w:hanging="270"/>
+      </w:pPr>
+      <w:r>
+        <w:t>2) Modify our verification strategy to utilize assertions for checking the validity of our output instead of transferring data from the emulator to the HVL testbench for verification. This eliminated all data transfers out of the emulator.</w:t>
+      </w:r>
+    </w:p>
+    <w:p>
+      <w:pPr>
+        <w:pStyle w:val="Text"/>
+        <w:ind w:left="270" w:hanging="270"/>
+      </w:pPr>
+      <w:r>
+        <w:t>3) Modify our test vectors, HVL testbench, and HDL transactor to test all 3 key size encoders and decoders in parallel.</w:t>
+      </w:r>
+    </w:p>
+    <w:p>
+      <w:pPr>
+        <w:pStyle w:val="Text"/>
+        <w:ind w:firstLine="0"/>
+      </w:pPr>
+      <w:r>
+        <w:t>4) Create a 2-phase testing strategy:</w:t>
+      </w:r>
+    </w:p>
+    <w:p>
+      <w:pPr>
+        <w:pStyle w:val="Text"/>
+        <w:ind w:left="540" w:hanging="338"/>
+      </w:pPr>
+      <w:r>
+        <w:t xml:space="preserve">  a) In the first phase we directly validate the encrypted text output of the encoders and the plain text output of the decoders.</w:t>
+      </w:r>
+    </w:p>
+    <w:p>
+      <w:pPr>
+        <w:pStyle w:val="Text"/>
+        <w:ind w:left="540" w:hanging="338"/>
+      </w:pPr>
+      <w:r>
+        <w:t xml:space="preserve">  b) In the second phase we only validate that the output of the encoder can be successfully decoded by the decoder without directly validating the encrypted output of the encoder.</w:t>
+      </w:r>
+      <w:r>
+        <w:t xml:space="preserve">  We also instantiate an additional set of encoders and decoders where we check that the decoded output can be successfully encoded without directly checking the plain text output of the decoder.</w:t>
+      </w:r>
+    </w:p>
+    <w:p>
+      <w:pPr>
+        <w:pStyle w:val="Text"/>
+        <w:ind w:left="270" w:hanging="270"/>
+      </w:pPr>
+      <w:r>
+        <w:t xml:space="preserve">5) Generate a large number of test variations in the HDL transactor by sending a “seed” value and then permuting that value in the transactor to create </w:t>
+      </w:r>
+      <w:r>
+        <w:t>many</w:t>
+      </w:r>
+      <w:r>
+        <w:t xml:space="preserve"> unique test cases to allow for multiple clock cycles of execution without needing </w:t>
+      </w:r>
+      <w:r>
+        <w:t xml:space="preserve">to transfer a new set of values </w:t>
+      </w:r>
+      <w:r>
+        <w:t>from</w:t>
+      </w:r>
+      <w:r>
+        <w:t xml:space="preserve"> the HVL testbench.</w:t>
+      </w:r>
+    </w:p>
+    <w:p>
+      <w:pPr>
+        <w:pStyle w:val="Text"/>
+        <w:ind w:left="270" w:hanging="270"/>
+      </w:pPr>
+      <w:r>
         <w:t xml:space="preserve">6) </w:t>
       </w:r>
       <w:r>
@@ -653,24 +894,275 @@
     <w:p>
       <w:pPr>
         <w:ind w:firstLine="202"/>
-      </w:pPr>
+        <w:jc w:val="both"/>
+      </w:pPr>
+      <w:r>
+        <w:fldChar w:fldCharType="begin"/>
+      </w:r>
+      <w:r>
+        <w:instrText xml:space="preserve"> REF _Ref460189585 \h </w:instrText>
+      </w:r>
+      <w:r>
+        <w:instrText xml:space="preserve"> \* MERGEFORMAT </w:instrText>
+      </w:r>
+      <w:r>
+        <w:fldChar w:fldCharType="separate"/>
+      </w:r>
+      <w:r>
+        <w:t>Figure 1: AES Encoder Block Diagram</w:t>
+      </w:r>
+      <w:r>
+        <w:fldChar w:fldCharType="end"/>
+      </w:r>
+      <w:r>
+        <w:t xml:space="preserve"> </w:t>
+      </w:r>
+      <w:r>
+        <w:t>details the internal design of the AES encoder. At a high level</w:t>
+      </w:r>
+      <w:r>
+        <w:t>, the encoder follows the easily sub</w:t>
+      </w:r>
+      <w:r>
+        <w:t>-</w:t>
+      </w:r>
+      <w:r>
+        <w:t xml:space="preserve">divisible steps </w:t>
+      </w:r>
+      <w:r>
+        <w:t xml:space="preserve">detailed </w:t>
+      </w:r>
+      <w:r>
+        <w:t>in FIPS 197</w:t>
+      </w:r>
+      <w:r>
+        <w:t xml:space="preserve"> [2</w:t>
+      </w:r>
+      <w:r>
+        <w:t>]</w:t>
+      </w:r>
+      <w:r>
+        <w:t>. Our engine takes in two inputs apart from clock and reset: a 128-bit (block size aligned) input data, and a key of variable size, depending on the variant (AES128, AES192, or AES256). It outputs a ciphertext of block size. Of note are the SBox and Galois Field Multiplication lookup tables, and the saturating counter. The lookup tables are used as part of the encryption process, while the counter produces a valid signal to prevent consumers from sampling data before the pipeline is primed</w:t>
+      </w:r>
+      <w:r>
+        <w:t xml:space="preserve"> [</w:t>
+      </w:r>
+      <w:r>
+        <w:t>3</w:t>
+      </w:r>
+      <w:r>
+        <w:t>]</w:t>
+      </w:r>
+      <w:r>
+        <w:t>.</w:t>
+      </w:r>
       <w:r>
         <w:rPr>
           <w:noProof/>
         </w:rPr>
+        <w:t xml:space="preserve"> </w:t>
+      </w:r>
+    </w:p>
+    <w:p>
+      <w:pPr>
+        <w:ind w:firstLine="202"/>
+        <w:jc w:val="both"/>
+        <w:rPr>
+          <w:rFonts w:ascii="Arial" w:hAnsi="Arial" w:cs="Arial"/>
+          <w:noProof/>
+          <w:color w:val="000000"/>
+        </w:rPr>
+      </w:pPr>
+      <w:r>
+        <w:fldChar w:fldCharType="begin"/>
+      </w:r>
+      <w:r>
+        <w:instrText xml:space="preserve"> REF _Ref460189998 \h </w:instrText>
+      </w:r>
+      <w:r>
+        <w:instrText xml:space="preserve"> \* MERGEFORMAT </w:instrText>
+      </w:r>
+      <w:r>
+        <w:fldChar w:fldCharType="separate"/>
+      </w:r>
+      <w:r>
+        <w:rPr>
+          <w:iCs/>
+        </w:rPr>
+        <w:t xml:space="preserve">Figure </w:t>
+      </w:r>
+      <w:r>
+        <w:rPr>
+          <w:iCs/>
+        </w:rPr>
+        <w:t>2</w:t>
+      </w:r>
+      <w:r>
+        <w:rPr>
+          <w:iCs/>
+        </w:rPr>
+        <w:t>: AES Decoder Block Diagram</w:t>
+      </w:r>
+      <w:r>
+        <w:fldChar w:fldCharType="end"/>
+      </w:r>
+      <w:r>
+        <w:t xml:space="preserve"> </w:t>
+      </w:r>
+      <w:r>
+        <w:t>shows the inverse cipher, or decoder of the AES engine. Apart from minor tweaks to the final round as specified in FIPS 197, the data path is familiar. The Galois Field lookup tables are for different scalars than the encryption process, but function similarly.</w:t>
+      </w:r>
+      <w:r>
+        <w:rPr>
+          <w:rFonts w:ascii="Arial" w:hAnsi="Arial" w:cs="Arial"/>
+          <w:noProof/>
+          <w:color w:val="000000"/>
+        </w:rPr>
+        <w:t xml:space="preserve"> </w:t>
+      </w:r>
+    </w:p>
+    <w:p>
+      <w:pPr>
+        <w:pStyle w:val="Heading2"/>
+        <w:rPr>
+          <w:rFonts w:ascii="Arial" w:hAnsi="Arial" w:cs="Arial"/>
+          <w:noProof/>
+          <w:color w:val="000000"/>
+        </w:rPr>
+      </w:pPr>
+      <w:r>
+        <w:t>Top-Level Testbench</w:t>
+      </w:r>
+    </w:p>
+    <w:p>
+      <w:pPr>
+        <w:ind w:firstLine="202"/>
+        <w:jc w:val="both"/>
+      </w:pPr>
+      <w:r>
+        <w:t>The top</w:t>
+      </w:r>
+      <w:r>
+        <w:t>-</w:t>
+      </w:r>
+      <w:r>
+        <w:t xml:space="preserve">level testbench is laid out in </w:t>
+      </w:r>
+      <w:r>
+        <w:fldChar w:fldCharType="begin"/>
+      </w:r>
+      <w:r>
+        <w:instrText xml:space="preserve"> REF _Ref460190136 \h </w:instrText>
+      </w:r>
+      <w:r>
+        <w:instrText xml:space="preserve"> \* MERGEFORMAT </w:instrText>
+      </w:r>
+      <w:r>
+        <w:fldChar w:fldCharType="separate"/>
+      </w:r>
+      <w:r>
+        <w:rPr>
+          <w:iCs/>
+        </w:rPr>
+        <w:t xml:space="preserve">Figure </w:t>
+      </w:r>
+      <w:r>
+        <w:rPr>
+          <w:iCs/>
+        </w:rPr>
+        <w:t>3</w:t>
+      </w:r>
+      <w:r>
+        <w:rPr>
+          <w:iCs/>
+        </w:rPr>
+        <w:t>: Top Level Testbench (Directed Test)</w:t>
+      </w:r>
+      <w:r>
+        <w:fldChar w:fldCharType="end"/>
+      </w:r>
+      <w:r>
+        <w:t>. The original scheme, with the limitations discussed above, transported the encoder and decoder outputs back up to the HVL testbench through SCEMI pipes. An optimization of this project was to eliminate the return data path by using assertions on the emulator. This meant we only had to send data from and never back to the host, which alleviated a great portion of the communication overhead plaguing the original design.</w:t>
+      </w:r>
+      <w:r>
+        <w:rPr>
+          <w:noProof/>
+        </w:rPr>
+        <w:t xml:space="preserve">  We also investigated other methods of communication between the HVL and Transactor portions of the top-level testbench including SystemVerilog interfaces and One-Way Caller optimization but were unable to </w:t>
+      </w:r>
+      <w:r>
+        <w:rPr>
+          <w:noProof/>
+        </w:rPr>
+        <w:t xml:space="preserve">achieve as </w:t>
+      </w:r>
+      <w:r>
+        <w:rPr>
+          <w:noProof/>
+        </w:rPr>
+        <w:t>significant</w:t>
+      </w:r>
+      <w:r>
+        <w:rPr>
+          <w:noProof/>
+        </w:rPr>
+        <w:t xml:space="preserve"> of </w:t>
+      </w:r>
+      <w:r>
+        <w:rPr>
+          <w:noProof/>
+        </w:rPr>
+        <w:t>a speedup</w:t>
+      </w:r>
+      <w:r>
+        <w:rPr>
+          <w:noProof/>
+        </w:rPr>
+        <w:t xml:space="preserve"> as we did using SCEMI pipes.</w:t>
+      </w:r>
+    </w:p>
+    <w:p>
+      <w:pPr>
+        <w:ind w:firstLine="202"/>
+        <w:jc w:val="both"/>
+      </w:pPr>
+      <w:r>
+        <w:t xml:space="preserve">In our directed test model, we send down a plaintext block with a 256-bit key, along with an expected ciphertext for each key size of AES. Using substrings of the key up to the appropriate key size, we feed the same plaintext into parallel instantiations of each variant of AES, both in the encode and decode directions. We check the output of each module with assertions using expected data shipped down in the original packet. This approach verifies each direction of each variant is working correctly, since our test vectors </w:t>
+      </w:r>
+      <w:r>
+        <w:t xml:space="preserve">were randomly generated and our expected answers </w:t>
+      </w:r>
+      <w:r>
+        <w:t>were generated using a battle-tested C library, LibTomCrypt.</w:t>
+      </w:r>
+    </w:p>
+    <w:p>
+      <w:r>
+        <w:br w:type="page"/>
+      </w:r>
+    </w:p>
+    <w:p>
+      <w:pPr>
+        <w:ind w:firstLine="202"/>
+      </w:pPr>
+      <w:r>
+        <w:rPr>
+          <w:noProof/>
+        </w:rPr>
+        <w:lastRenderedPageBreak/>
         <mc:AlternateContent>
           <mc:Choice Requires="wps">
             <w:drawing>
-              <wp:anchor distT="0" distB="0" distL="114300" distR="114300" simplePos="0" relativeHeight="251587584" behindDoc="0" locked="0" layoutInCell="1" allowOverlap="1" wp14:anchorId="422F4BEA" wp14:editId="2F46891C">
+              <wp:anchor distT="0" distB="0" distL="114300" distR="114300" simplePos="0" relativeHeight="251587584" behindDoc="0" locked="0" layoutInCell="1" allowOverlap="1" wp14:anchorId="422F4BEA" wp14:editId="155DF5CC">
                 <wp:simplePos x="0" y="0"/>
                 <wp:positionH relativeFrom="margin">
-                  <wp:posOffset>-38100</wp:posOffset>
+                  <wp:posOffset>-12065</wp:posOffset>
                 </wp:positionH>
                 <wp:positionV relativeFrom="margin">
-                  <wp:posOffset>4503420</wp:posOffset>
+                  <wp:posOffset>83820</wp:posOffset>
                 </wp:positionV>
-                <wp:extent cx="3154680" cy="4328160"/>
-                <wp:effectExtent l="0" t="0" r="7620" b="0"/>
+                <wp:extent cx="6530340" cy="8564880"/>
+                <wp:effectExtent l="0" t="0" r="3810" b="7620"/>
                 <wp:wrapSquare wrapText="bothSides"/>
                 <wp:docPr id="12" name="Text Box 5"/>
                 <wp:cNvGraphicFramePr>
@@ -685,7 +1177,7 @@
                       <wps:spPr bwMode="auto">
                         <a:xfrm>
                           <a:off x="0" y="0"/>
-                          <a:ext cx="3154680" cy="4328160"/>
+                          <a:ext cx="6530340" cy="8564880"/>
                         </a:xfrm>
                         <a:prstGeom prst="rect">
                           <a:avLst/>
@@ -722,9 +1214,9 @@
                                 <w:color w:val="000000"/>
                               </w:rPr>
                               <w:drawing>
-                                <wp:inline distT="0" distB="0" distL="0" distR="0" wp14:anchorId="73A3D251" wp14:editId="6EC85713">
-                                  <wp:extent cx="3200400" cy="4148667"/>
-                                  <wp:effectExtent l="0" t="0" r="0" b="4445"/>
+                                <wp:inline distT="0" distB="0" distL="0" distR="0" wp14:anchorId="73A3D251" wp14:editId="49D733F7">
+                                  <wp:extent cx="6495504" cy="8420100"/>
+                                  <wp:effectExtent l="0" t="0" r="635" b="0"/>
                                   <wp:docPr id="13" name="Picture 13" descr="aes_encoder.jpg"/>
                                   <wp:cNvGraphicFramePr>
                                     <a:graphicFrameLocks xmlns:a="http://schemas.openxmlformats.org/drawingml/2006/main" noChangeAspect="1"/>
@@ -739,7 +1231,7 @@
                                           </pic:cNvPicPr>
                                         </pic:nvPicPr>
                                         <pic:blipFill>
-                                          <a:blip r:embed="rId9">
+                                          <a:blip r:embed="rId8">
                                             <a:extLst>
                                               <a:ext uri="{28A0092B-C50C-407E-A947-70E740481C1C}">
                                                 <a14:useLocalDpi xmlns:a14="http://schemas.microsoft.com/office/drawing/2010/main" val="0"/>
@@ -754,7 +1246,7 @@
                                         <pic:spPr bwMode="auto">
                                           <a:xfrm>
                                             <a:off x="0" y="0"/>
-                                            <a:ext cx="3200400" cy="4148667"/>
+                                            <a:ext cx="6511228" cy="8440483"/>
                                           </a:xfrm>
                                           <a:prstGeom prst="rect">
                                             <a:avLst/>
@@ -781,7 +1273,7 @@
                                 <w:szCs w:val="16"/>
                               </w:rPr>
                             </w:pPr>
-                            <w:bookmarkStart w:id="3" w:name="_Ref460189585"/>
+                            <w:bookmarkStart w:id="2" w:name="_Ref460189585"/>
                             <w:r>
                               <w:rPr>
                                 <w:i w:val="0"/>
@@ -809,7 +1301,7 @@
                               </w:rPr>
                               <w:t>: AES Encoder Block Diagram</w:t>
                             </w:r>
-                            <w:bookmarkEnd w:id="3"/>
+                            <w:bookmarkEnd w:id="2"/>
                           </w:p>
                           <w:p>
                             <w:pPr>
@@ -836,7 +1328,7 @@
           </mc:Choice>
           <mc:Fallback>
             <w:pict>
-              <v:shape w14:anchorId="422F4BEA" id="_x0000_s1027" type="#_x0000_t202" style="position:absolute;left:0;text-align:left;margin-left:-3pt;margin-top:354.6pt;width:248.4pt;height:340.8pt;z-index:251587584;visibility:visible;mso-wrap-style:square;mso-width-percent:0;mso-height-percent:0;mso-wrap-distance-left:9pt;mso-wrap-distance-top:0;mso-wrap-distance-right:9pt;mso-wrap-distance-bottom:0;mso-position-horizontal:absolute;mso-position-horizontal-relative:margin;mso-position-vertical:absolute;mso-position-vertical-relative:margin;mso-width-percent:0;mso-height-percent:0;mso-width-relative:page;mso-height-relative:page;v-text-anchor:top" o:gfxdata="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" stroked="f">
+              <v:shape w14:anchorId="422F4BEA" id="Text Box 5" o:spid="_x0000_s1027" type="#_x0000_t202" style="position:absolute;left:0;text-align:left;margin-left:-.95pt;margin-top:6.6pt;width:514.2pt;height:674.4pt;z-index:251587584;visibility:visible;mso-wrap-style:square;mso-width-percent:0;mso-height-percent:0;mso-wrap-distance-left:9pt;mso-wrap-distance-top:0;mso-wrap-distance-right:9pt;mso-wrap-distance-bottom:0;mso-position-horizontal:absolute;mso-position-horizontal-relative:margin;mso-position-vertical:absolute;mso-position-vertical-relative:margin;mso-width-percent:0;mso-height-percent:0;mso-width-relative:page;mso-height-relative:page;v-text-anchor:top" o:gfxdata="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" stroked="f">
                 <v:textbox inset="0,0,0,0">
                   <w:txbxContent>
                     <w:p>
@@ -850,9 +1342,9 @@
                           <w:color w:val="000000"/>
                         </w:rPr>
                         <w:drawing>
-                          <wp:inline distT="0" distB="0" distL="0" distR="0" wp14:anchorId="73A3D251" wp14:editId="6EC85713">
-                            <wp:extent cx="3200400" cy="4148667"/>
-                            <wp:effectExtent l="0" t="0" r="0" b="4445"/>
+                          <wp:inline distT="0" distB="0" distL="0" distR="0" wp14:anchorId="73A3D251" wp14:editId="49D733F7">
+                            <wp:extent cx="6495504" cy="8420100"/>
+                            <wp:effectExtent l="0" t="0" r="635" b="0"/>
                             <wp:docPr id="13" name="Picture 13" descr="aes_encoder.jpg"/>
                             <wp:cNvGraphicFramePr>
                               <a:graphicFrameLocks xmlns:a="http://schemas.openxmlformats.org/drawingml/2006/main" noChangeAspect="1"/>
@@ -882,7 +1374,7 @@
                                   <pic:spPr bwMode="auto">
                                     <a:xfrm>
                                       <a:off x="0" y="0"/>
-                                      <a:ext cx="3200400" cy="4148667"/>
+                                      <a:ext cx="6511228" cy="8440483"/>
                                     </a:xfrm>
                                     <a:prstGeom prst="rect">
                                       <a:avLst/>
@@ -909,7 +1401,7 @@
                           <w:szCs w:val="16"/>
                         </w:rPr>
                       </w:pPr>
-                      <w:bookmarkStart w:id="4" w:name="_Ref460189585"/>
+                      <w:bookmarkStart w:id="2" w:name="_Ref460189585"/>
                       <w:r>
                         <w:rPr>
                           <w:i w:val="0"/>
@@ -937,6 +1429,284 @@
                         </w:rPr>
                         <w:t>: AES Encoder Block Diagram</w:t>
                       </w:r>
+                      <w:bookmarkEnd w:id="2"/>
+                    </w:p>
+                    <w:p>
+                      <w:pPr>
+                        <w:pStyle w:val="FootnoteText"/>
+                        <w:ind w:firstLine="0"/>
+                      </w:pPr>
+                    </w:p>
+                  </w:txbxContent>
+                </v:textbox>
+                <w10:wrap type="square" anchorx="margin" anchory="margin"/>
+              </v:shape>
+            </w:pict>
+          </mc:Fallback>
+        </mc:AlternateContent>
+      </w:r>
+    </w:p>
+    <w:p>
+      <w:r>
+        <w:rPr>
+          <w:noProof/>
+        </w:rPr>
+        <w:lastRenderedPageBreak/>
+        <mc:AlternateContent>
+          <mc:Choice Requires="wps">
+            <w:drawing>
+              <wp:anchor distT="0" distB="0" distL="114300" distR="114300" simplePos="0" relativeHeight="251634688" behindDoc="0" locked="0" layoutInCell="1" allowOverlap="1" wp14:anchorId="79A5DD29" wp14:editId="7E6AA4CD">
+                <wp:simplePos x="0" y="0"/>
+                <wp:positionH relativeFrom="margin">
+                  <wp:posOffset>-26035</wp:posOffset>
+                </wp:positionH>
+                <wp:positionV relativeFrom="margin">
+                  <wp:posOffset>388620</wp:posOffset>
+                </wp:positionV>
+                <wp:extent cx="6495415" cy="8481060"/>
+                <wp:effectExtent l="0" t="0" r="635" b="0"/>
+                <wp:wrapSquare wrapText="bothSides"/>
+                <wp:docPr id="15" name="Text Box 5"/>
+                <wp:cNvGraphicFramePr>
+                  <a:graphicFrameLocks xmlns:a="http://schemas.openxmlformats.org/drawingml/2006/main"/>
+                </wp:cNvGraphicFramePr>
+                <a:graphic xmlns:a="http://schemas.openxmlformats.org/drawingml/2006/main">
+                  <a:graphicData uri="http://schemas.microsoft.com/office/word/2010/wordprocessingShape">
+                    <wps:wsp>
+                      <wps:cNvSpPr txBox="1">
+                        <a:spLocks noChangeArrowheads="1"/>
+                      </wps:cNvSpPr>
+                      <wps:spPr bwMode="auto">
+                        <a:xfrm>
+                          <a:off x="0" y="0"/>
+                          <a:ext cx="6495415" cy="8481060"/>
+                        </a:xfrm>
+                        <a:prstGeom prst="rect">
+                          <a:avLst/>
+                        </a:prstGeom>
+                        <a:solidFill>
+                          <a:srgbClr val="FFFFFF"/>
+                        </a:solidFill>
+                        <a:ln>
+                          <a:noFill/>
+                        </a:ln>
+                        <a:extLst>
+                          <a:ext uri="{91240B29-F687-4f45-9708-019B960494DF}">
+                            <a14:hiddenLine xmlns="" xmlns:mo="http://schemas.microsoft.com/office/mac/office/2008/main" xmlns:mv="urn:schemas-microsoft-com:mac:vml" xmlns:o="urn:schemas-microsoft-com:office:office" xmlns:v="urn:schemas-microsoft-com:vml" xmlns:w10="urn:schemas-microsoft-com:office:word" xmlns:w="http://schemas.openxmlformats.org/wordprocessingml/2006/main" xmlns:a14="http://schemas.microsoft.com/office/drawing/2010/main" w="9525">
+                              <a:solidFill>
+                                <a:srgbClr val="000000"/>
+                              </a:solidFill>
+                              <a:miter lim="800000"/>
+                              <a:headEnd/>
+                              <a:tailEnd/>
+                            </a14:hiddenLine>
+                          </a:ext>
+                        </a:extLst>
+                      </wps:spPr>
+                      <wps:txbx>
+                        <w:txbxContent>
+                          <w:p>
+                            <w:pPr>
+                              <w:pStyle w:val="FootnoteText"/>
+                              <w:ind w:firstLine="0"/>
+                            </w:pPr>
+                            <w:r>
+                              <w:rPr>
+                                <w:noProof/>
+                              </w:rPr>
+                              <w:drawing>
+                                <wp:inline distT="0" distB="0" distL="0" distR="0" wp14:anchorId="09AC2448" wp14:editId="09BC2493">
+                                  <wp:extent cx="6454140" cy="8342085"/>
+                                  <wp:effectExtent l="0" t="0" r="3810" b="1905"/>
+                                  <wp:docPr id="7" name="Picture 7" descr="aes_decoder.jpg"/>
+                                  <wp:cNvGraphicFramePr>
+                                    <a:graphicFrameLocks xmlns:a="http://schemas.openxmlformats.org/drawingml/2006/main" noChangeAspect="1"/>
+                                  </wp:cNvGraphicFramePr>
+                                  <a:graphic xmlns:a="http://schemas.openxmlformats.org/drawingml/2006/main">
+                                    <a:graphicData uri="http://schemas.openxmlformats.org/drawingml/2006/picture">
+                                      <pic:pic xmlns:pic="http://schemas.openxmlformats.org/drawingml/2006/picture">
+                                        <pic:nvPicPr>
+                                          <pic:cNvPr id="0" name="Picture 4" descr="aes_decoder.jpg"/>
+                                          <pic:cNvPicPr>
+                                            <a:picLocks noChangeAspect="1" noChangeArrowheads="1"/>
+                                          </pic:cNvPicPr>
+                                        </pic:nvPicPr>
+                                        <pic:blipFill>
+                                          <a:blip r:embed="rId10">
+                                            <a:extLst>
+                                              <a:ext uri="{28A0092B-C50C-407E-A947-70E740481C1C}">
+                                                <a14:useLocalDpi xmlns:a14="http://schemas.microsoft.com/office/drawing/2010/main" val="0"/>
+                                              </a:ext>
+                                            </a:extLst>
+                                          </a:blip>
+                                          <a:srcRect/>
+                                          <a:stretch>
+                                            <a:fillRect/>
+                                          </a:stretch>
+                                        </pic:blipFill>
+                                        <pic:spPr bwMode="auto">
+                                          <a:xfrm>
+                                            <a:off x="0" y="0"/>
+                                            <a:ext cx="6463901" cy="8354701"/>
+                                          </a:xfrm>
+                                          <a:prstGeom prst="rect">
+                                            <a:avLst/>
+                                          </a:prstGeom>
+                                          <a:noFill/>
+                                          <a:ln>
+                                            <a:noFill/>
+                                          </a:ln>
+                                        </pic:spPr>
+                                      </pic:pic>
+                                    </a:graphicData>
+                                  </a:graphic>
+                                </wp:inline>
+                              </w:drawing>
+                            </w:r>
+                          </w:p>
+                          <w:p>
+                            <w:pPr>
+                              <w:pStyle w:val="FootnoteText"/>
+                              <w:ind w:firstLine="0"/>
+                              <w:rPr>
+                                <w:iCs/>
+                              </w:rPr>
+                            </w:pPr>
+                            <w:bookmarkStart w:id="3" w:name="_Ref460189998"/>
+                            <w:r>
+                              <w:rPr>
+                                <w:iCs/>
+                              </w:rPr>
+                              <w:t xml:space="preserve">Figure </w:t>
+                            </w:r>
+                            <w:r>
+                              <w:rPr>
+                                <w:iCs/>
+                              </w:rPr>
+                              <w:t>2</w:t>
+                            </w:r>
+                            <w:r>
+                              <w:rPr>
+                                <w:iCs/>
+                              </w:rPr>
+                              <w:t>: AES Decoder Block Diagram</w:t>
+                            </w:r>
+                            <w:bookmarkEnd w:id="3"/>
+                          </w:p>
+                          <w:p>
+                            <w:pPr>
+                              <w:pStyle w:val="FootnoteText"/>
+                              <w:ind w:firstLine="0"/>
+                            </w:pPr>
+                          </w:p>
+                        </w:txbxContent>
+                      </wps:txbx>
+                      <wps:bodyPr rot="0" vert="horz" wrap="square" lIns="0" tIns="0" rIns="0" bIns="0" anchor="t" anchorCtr="0" upright="1">
+                        <a:noAutofit/>
+                      </wps:bodyPr>
+                    </wps:wsp>
+                  </a:graphicData>
+                </a:graphic>
+                <wp14:sizeRelH relativeFrom="page">
+                  <wp14:pctWidth>0</wp14:pctWidth>
+                </wp14:sizeRelH>
+                <wp14:sizeRelV relativeFrom="page">
+                  <wp14:pctHeight>0</wp14:pctHeight>
+                </wp14:sizeRelV>
+              </wp:anchor>
+            </w:drawing>
+          </mc:Choice>
+          <mc:Fallback>
+            <w:pict>
+              <v:shape w14:anchorId="79A5DD29" id="_x0000_s1028" type="#_x0000_t202" style="position:absolute;margin-left:-2.05pt;margin-top:30.6pt;width:511.45pt;height:667.8pt;z-index:251634688;visibility:visible;mso-wrap-style:square;mso-width-percent:0;mso-height-percent:0;mso-wrap-distance-left:9pt;mso-wrap-distance-top:0;mso-wrap-distance-right:9pt;mso-wrap-distance-bottom:0;mso-position-horizontal:absolute;mso-position-horizontal-relative:margin;mso-position-vertical:absolute;mso-position-vertical-relative:margin;mso-width-percent:0;mso-height-percent:0;mso-width-relative:page;mso-height-relative:page;v-text-anchor:top" o:gfxdata="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" stroked="f">
+                <v:textbox inset="0,0,0,0">
+                  <w:txbxContent>
+                    <w:p>
+                      <w:pPr>
+                        <w:pStyle w:val="FootnoteText"/>
+                        <w:ind w:firstLine="0"/>
+                      </w:pPr>
+                      <w:r>
+                        <w:rPr>
+                          <w:noProof/>
+                        </w:rPr>
+                        <w:drawing>
+                          <wp:inline distT="0" distB="0" distL="0" distR="0" wp14:anchorId="09AC2448" wp14:editId="09BC2493">
+                            <wp:extent cx="6454140" cy="8342085"/>
+                            <wp:effectExtent l="0" t="0" r="3810" b="1905"/>
+                            <wp:docPr id="7" name="Picture 7" descr="aes_decoder.jpg"/>
+                            <wp:cNvGraphicFramePr>
+                              <a:graphicFrameLocks xmlns:a="http://schemas.openxmlformats.org/drawingml/2006/main" noChangeAspect="1"/>
+                            </wp:cNvGraphicFramePr>
+                            <a:graphic xmlns:a="http://schemas.openxmlformats.org/drawingml/2006/main">
+                              <a:graphicData uri="http://schemas.openxmlformats.org/drawingml/2006/picture">
+                                <pic:pic xmlns:pic="http://schemas.openxmlformats.org/drawingml/2006/picture">
+                                  <pic:nvPicPr>
+                                    <pic:cNvPr id="0" name="Picture 4" descr="aes_decoder.jpg"/>
+                                    <pic:cNvPicPr>
+                                      <a:picLocks noChangeAspect="1" noChangeArrowheads="1"/>
+                                    </pic:cNvPicPr>
+                                  </pic:nvPicPr>
+                                  <pic:blipFill>
+                                    <a:blip r:embed="rId11">
+                                      <a:extLst>
+                                        <a:ext uri="{28A0092B-C50C-407E-A947-70E740481C1C}">
+                                          <a14:useLocalDpi xmlns:a14="http://schemas.microsoft.com/office/drawing/2010/main" val="0"/>
+                                        </a:ext>
+                                      </a:extLst>
+                                    </a:blip>
+                                    <a:srcRect/>
+                                    <a:stretch>
+                                      <a:fillRect/>
+                                    </a:stretch>
+                                  </pic:blipFill>
+                                  <pic:spPr bwMode="auto">
+                                    <a:xfrm>
+                                      <a:off x="0" y="0"/>
+                                      <a:ext cx="6463901" cy="8354701"/>
+                                    </a:xfrm>
+                                    <a:prstGeom prst="rect">
+                                      <a:avLst/>
+                                    </a:prstGeom>
+                                    <a:noFill/>
+                                    <a:ln>
+                                      <a:noFill/>
+                                    </a:ln>
+                                  </pic:spPr>
+                                </pic:pic>
+                              </a:graphicData>
+                            </a:graphic>
+                          </wp:inline>
+                        </w:drawing>
+                      </w:r>
+                    </w:p>
+                    <w:p>
+                      <w:pPr>
+                        <w:pStyle w:val="FootnoteText"/>
+                        <w:ind w:firstLine="0"/>
+                        <w:rPr>
+                          <w:iCs/>
+                        </w:rPr>
+                      </w:pPr>
+                      <w:bookmarkStart w:id="4" w:name="_Ref460189998"/>
+                      <w:r>
+                        <w:rPr>
+                          <w:iCs/>
+                        </w:rPr>
+                        <w:t xml:space="preserve">Figure </w:t>
+                      </w:r>
+                      <w:r>
+                        <w:rPr>
+                          <w:iCs/>
+                        </w:rPr>
+                        <w:t>2</w:t>
+                      </w:r>
+                      <w:r>
+                        <w:rPr>
+                          <w:iCs/>
+                        </w:rPr>
+                        <w:t>: AES Decoder Block Diagram</w:t>
+                      </w:r>
                       <w:bookmarkEnd w:id="4"/>
                     </w:p>
                     <w:p>
@@ -954,286 +1724,28 @@
         </mc:AlternateContent>
       </w:r>
       <w:r>
-        <w:fldChar w:fldCharType="begin"/>
-      </w:r>
-      <w:r>
-        <w:instrText xml:space="preserve"> REF _Ref460189585 \h </w:instrText>
-      </w:r>
-      <w:r>
-        <w:fldChar w:fldCharType="separate"/>
-      </w:r>
-      <w:r>
-        <w:rPr>
-          <w:sz w:val="16"/>
-          <w:szCs w:val="16"/>
-        </w:rPr>
-        <w:t xml:space="preserve">Figure </w:t>
-      </w:r>
-      <w:r>
-        <w:rPr>
-          <w:sz w:val="16"/>
-          <w:szCs w:val="16"/>
-        </w:rPr>
-        <w:t>1</w:t>
-      </w:r>
-      <w:r>
-        <w:rPr>
-          <w:sz w:val="16"/>
-          <w:szCs w:val="16"/>
-        </w:rPr>
-        <w:t>: AES Encoder Block Diagram</w:t>
-      </w:r>
-      <w:r>
-        <w:fldChar w:fldCharType="end"/>
-      </w:r>
-      <w:r>
-        <w:t xml:space="preserve"> </w:t>
-      </w:r>
-      <w:r>
-        <w:t>details the internal design of the AES encoder. At a high level, the encoder follows the easily sub</w:t>
-      </w:r>
-      <w:r>
-        <w:t>-</w:t>
-      </w:r>
-      <w:r>
-        <w:t xml:space="preserve">divisible steps </w:t>
-      </w:r>
-      <w:r>
-        <w:t xml:space="preserve">detailed </w:t>
-      </w:r>
-      <w:r>
-        <w:t>in FIPS 197</w:t>
-      </w:r>
-      <w:r>
-        <w:t xml:space="preserve"> [1]</w:t>
-      </w:r>
-      <w:r>
-        <w:t xml:space="preserve">. Our engine takes in two inputs apart from clock and reset: a 128-bit (block size aligned) input data, and a key of variable size, depending on the variant (AES128, AES192, or AES256). It outputs a ciphertext of block size. Of note are the </w:t>
-      </w:r>
-      <w:proofErr w:type="spellStart"/>
-      <w:r>
-        <w:t>SBox</w:t>
-      </w:r>
-      <w:proofErr w:type="spellEnd"/>
-      <w:r>
-        <w:t xml:space="preserve"> and Galois Field Multiplication lookup tables, and the saturating counter. The lookup tables are used as part of the encryption process, while the counter produces a valid signal to prevent consumers from sampling data before the pipeline is primed</w:t>
-      </w:r>
-      <w:r>
-        <w:t xml:space="preserve"> [2]</w:t>
-      </w:r>
-      <w:r>
-        <w:t>.</w:t>
-      </w:r>
+        <w:br w:type="page"/>
+      </w:r>
+    </w:p>
+    <w:p>
       <w:r>
         <w:rPr>
           <w:noProof/>
         </w:rPr>
-        <w:t xml:space="preserve"> </w:t>
-      </w:r>
-    </w:p>
-    <w:p>
-      <w:pPr>
-        <w:ind w:firstLine="202"/>
-      </w:pPr>
-      <w:r>
-        <w:fldChar w:fldCharType="begin"/>
-      </w:r>
-      <w:r>
-        <w:instrText xml:space="preserve"> REF _Ref460189998 \h </w:instrText>
-      </w:r>
-      <w:r>
-        <w:fldChar w:fldCharType="separate"/>
-      </w:r>
-      <w:r>
-        <w:rPr>
-          <w:iCs/>
-        </w:rPr>
-        <w:t xml:space="preserve">Figure </w:t>
-      </w:r>
-      <w:r>
-        <w:rPr>
-          <w:iCs/>
-        </w:rPr>
-        <w:t>2</w:t>
-      </w:r>
-      <w:r>
-        <w:rPr>
-          <w:iCs/>
-        </w:rPr>
-        <w:t>: AES Decoder Block Diagram</w:t>
-      </w:r>
-      <w:r>
-        <w:fldChar w:fldCharType="end"/>
-      </w:r>
-      <w:r>
-        <w:t xml:space="preserve"> </w:t>
-      </w:r>
-      <w:r>
-        <w:t xml:space="preserve">shows the inverse </w:t>
-      </w:r>
-      <w:r>
-        <w:t>cipher, or decoder of the AES engine. Apart from minor tweaks to the final round as specified in FIPS 197, the data path is familiar. The Galois Field lookup tables are for different scalars than the encryption process, but function similarly.</w:t>
-      </w:r>
-      <w:r>
-        <w:rPr>
-          <w:rFonts w:ascii="Arial" w:hAnsi="Arial" w:cs="Arial"/>
-          <w:noProof/>
-          <w:color w:val="000000"/>
-        </w:rPr>
-        <w:t xml:space="preserve"> </w:t>
-      </w:r>
-    </w:p>
-    <w:p>
-      <w:pPr>
-        <w:pStyle w:val="Heading2"/>
-      </w:pPr>
-      <w:r>
-        <w:t>Top-Level Testbench</w:t>
-      </w:r>
-    </w:p>
-    <w:p>
-      <w:pPr>
-        <w:ind w:firstLine="202"/>
-      </w:pPr>
-      <w:r>
-        <w:t xml:space="preserve">The top level testbench is laid out in </w:t>
-      </w:r>
-      <w:r>
-        <w:fldChar w:fldCharType="begin"/>
-      </w:r>
-      <w:r>
-        <w:instrText xml:space="preserve"> REF _Ref460190136 \h </w:instrText>
-      </w:r>
-      <w:r>
-        <w:fldChar w:fldCharType="separate"/>
-      </w:r>
-      <w:r>
-        <w:rPr>
-          <w:iCs/>
-        </w:rPr>
-        <w:t xml:space="preserve">Figure </w:t>
-      </w:r>
-      <w:r>
-        <w:rPr>
-          <w:iCs/>
-        </w:rPr>
-        <w:t>3</w:t>
-      </w:r>
-      <w:r>
-        <w:rPr>
-          <w:iCs/>
-        </w:rPr>
-        <w:t>: Top Level Testbench (Directed Test)</w:t>
-      </w:r>
-      <w:r>
-        <w:fldChar w:fldCharType="end"/>
-      </w:r>
-      <w:r>
-        <w:t>. The original scheme, with the limitations discussed above, transported the encoder and decoder outputs back up to the HVL testbench through SCEMI pipes. An optimization of this project was to eliminate the return data path by using assertions on the emulator. This meant we only had to send data from and never back to the host, which alleviated a great portion of the communication overhead plaguing the original design.</w:t>
-      </w:r>
-      <w:r>
-        <w:rPr>
-          <w:noProof/>
-        </w:rPr>
-        <w:t xml:space="preserve"> </w:t>
-      </w:r>
-    </w:p>
-    <w:p>
-      <w:pPr>
-        <w:ind w:firstLine="202"/>
-      </w:pPr>
-      <w:r>
-        <w:t xml:space="preserve">In our directed test model, we send down a plaintext block with a 256-bit key, along with an expected ciphertext for each key size of AES. Using substrings of the key up to the appropriate key size, we feed the same plaintext into parallel instantiations of each variant of AES, both in </w:t>
-      </w:r>
-      <w:proofErr w:type="gramStart"/>
-      <w:r>
-        <w:t>the encode</w:t>
-      </w:r>
-      <w:proofErr w:type="gramEnd"/>
-      <w:r>
-        <w:t xml:space="preserve"> and decode directions. We check the output of each module with assertions using expected data shipped down in the original packet. This approach verifies each direction of each variant is working correctly, since our test vectors were generated using a battle-tested C library, </w:t>
-      </w:r>
-      <w:proofErr w:type="spellStart"/>
-      <w:r>
-        <w:t>LibTomCrypt</w:t>
-      </w:r>
-      <w:proofErr w:type="spellEnd"/>
-      <w:r>
-        <w:t>.</w:t>
-      </w:r>
-    </w:p>
-    <w:p>
-      <w:pPr>
-        <w:keepNext/>
-      </w:pPr>
-    </w:p>
-    <w:p>
-      <w:pPr>
-        <w:ind w:firstLine="202"/>
-      </w:pPr>
-      <w:r>
-        <w:fldChar w:fldCharType="begin"/>
-      </w:r>
-      <w:r>
-        <w:instrText xml:space="preserve"> REF _Ref460190397 \h </w:instrText>
-      </w:r>
-      <w:r>
-        <w:fldChar w:fldCharType="separate"/>
-      </w:r>
-      <w:r>
-        <w:rPr>
-          <w:iCs/>
-        </w:rPr>
-        <w:t xml:space="preserve">Figure </w:t>
-      </w:r>
-      <w:r>
-        <w:rPr>
-          <w:iCs/>
-        </w:rPr>
-        <w:t>4</w:t>
-      </w:r>
-      <w:r>
-        <w:rPr>
-          <w:iCs/>
-        </w:rPr>
-        <w:t>: Top Level Testbench (Seeded Test)</w:t>
-      </w:r>
-      <w:r>
-        <w:fldChar w:fldCharType="end"/>
-      </w:r>
-      <w:r>
-        <w:t xml:space="preserve"> show</w:t>
-      </w:r>
-      <w:r>
-        <w:t>s</w:t>
-      </w:r>
-      <w:r>
-        <w:t xml:space="preserve"> our more efficient </w:t>
-      </w:r>
-      <w:r>
-        <w:t xml:space="preserve">scheme that we call seeded testing. The </w:t>
-      </w:r>
-      <w:r>
         <w:lastRenderedPageBreak/>
-        <w:t xml:space="preserve">encoders and decoders for each key size are chained; we only check that the original transformation performed on the data can be reversed. This gives confidence in the design while being efficient and using less assertions. It could however mask potential bugs that were replicated in both the encoder and decoder data paths. To offset that risk, we coupled this </w:t>
-      </w:r>
-      <w:r>
-        <w:rPr>
-          <w:noProof/>
-        </w:rPr>
         <mc:AlternateContent>
           <mc:Choice Requires="wps">
             <w:drawing>
-              <wp:anchor distT="0" distB="0" distL="114300" distR="114300" simplePos="0" relativeHeight="251660800" behindDoc="0" locked="0" layoutInCell="1" allowOverlap="1" wp14:anchorId="52D56DB1" wp14:editId="7CB371BF">
+              <wp:anchor distT="0" distB="0" distL="114300" distR="114300" simplePos="0" relativeHeight="251660800" behindDoc="0" locked="0" layoutInCell="1" allowOverlap="1" wp14:anchorId="52D56DB1" wp14:editId="103A66F8">
                 <wp:simplePos x="0" y="0"/>
                 <wp:positionH relativeFrom="margin">
-                  <wp:posOffset>-52648</wp:posOffset>
+                  <wp:posOffset>-53340</wp:posOffset>
                 </wp:positionH>
                 <wp:positionV relativeFrom="margin">
-                  <wp:posOffset>1073727</wp:posOffset>
+                  <wp:posOffset>-38100</wp:posOffset>
                 </wp:positionV>
-                <wp:extent cx="3154680" cy="4099560"/>
-                <wp:effectExtent l="0" t="0" r="7620" b="0"/>
+                <wp:extent cx="6431280" cy="8145780"/>
+                <wp:effectExtent l="0" t="0" r="7620" b="7620"/>
                 <wp:wrapSquare wrapText="bothSides"/>
                 <wp:docPr id="17" name="Text Box 5"/>
                 <wp:cNvGraphicFramePr>
@@ -1248,7 +1760,7 @@
                       <wps:spPr bwMode="auto">
                         <a:xfrm>
                           <a:off x="0" y="0"/>
-                          <a:ext cx="3154680" cy="4099560"/>
+                          <a:ext cx="6431280" cy="8145780"/>
                         </a:xfrm>
                         <a:prstGeom prst="rect">
                           <a:avLst/>
@@ -1288,9 +1800,9 @@
                                 <w:noProof/>
                               </w:rPr>
                               <w:drawing>
-                                <wp:inline distT="0" distB="0" distL="0" distR="0" wp14:anchorId="36F9A4B2" wp14:editId="2230024E">
-                                  <wp:extent cx="3200400" cy="3959258"/>
-                                  <wp:effectExtent l="0" t="0" r="0" b="3175"/>
+                                <wp:inline distT="0" distB="0" distL="0" distR="0" wp14:anchorId="36F9A4B2" wp14:editId="54B66178">
+                                  <wp:extent cx="6393180" cy="7909089"/>
+                                  <wp:effectExtent l="0" t="0" r="7620" b="0"/>
                                   <wp:docPr id="8" name="Picture 8" descr="aes_hvl_dir.jpg"/>
                                   <wp:cNvGraphicFramePr>
                                     <a:graphicFrameLocks xmlns:a="http://schemas.openxmlformats.org/drawingml/2006/main" noChangeAspect="1"/>
@@ -1305,7 +1817,7 @@
                                           </pic:cNvPicPr>
                                         </pic:nvPicPr>
                                         <pic:blipFill>
-                                          <a:blip r:embed="rId10">
+                                          <a:blip r:embed="rId12">
                                             <a:extLst>
                                               <a:ext uri="{28A0092B-C50C-407E-A947-70E740481C1C}">
                                                 <a14:useLocalDpi xmlns:a14="http://schemas.microsoft.com/office/drawing/2010/main" val="0"/>
@@ -1320,7 +1832,7 @@
                                         <pic:spPr bwMode="auto">
                                           <a:xfrm>
                                             <a:off x="0" y="0"/>
-                                            <a:ext cx="3200400" cy="3959258"/>
+                                            <a:ext cx="6410309" cy="7930279"/>
                                           </a:xfrm>
                                           <a:prstGeom prst="rect">
                                             <a:avLst/>
@@ -1345,7 +1857,7 @@
                                 <w:iCs/>
                               </w:rPr>
                             </w:pPr>
-                            <w:bookmarkStart w:id="5" w:name="_Ref460190136"/>
+                            <w:bookmarkStart w:id="4" w:name="_Ref460190136"/>
                             <w:r>
                               <w:rPr>
                                 <w:iCs/>
@@ -1364,7 +1876,7 @@
                               </w:rPr>
                               <w:t>: Top Level Testbench (Directed Test)</w:t>
                             </w:r>
-                            <w:bookmarkEnd w:id="5"/>
+                            <w:bookmarkEnd w:id="4"/>
                           </w:p>
                           <w:p>
                             <w:pPr>
@@ -1400,7 +1912,7 @@
           </mc:Choice>
           <mc:Fallback>
             <w:pict>
-              <v:shape w14:anchorId="52D56DB1" id="_x0000_s1028" type="#_x0000_t202" style="position:absolute;left:0;text-align:left;margin-left:-4.15pt;margin-top:84.55pt;width:248.4pt;height:322.8pt;z-index:251660800;visibility:visible;mso-wrap-style:square;mso-width-percent:0;mso-height-percent:0;mso-wrap-distance-left:9pt;mso-wrap-distance-top:0;mso-wrap-distance-right:9pt;mso-wrap-distance-bottom:0;mso-position-horizontal:absolute;mso-position-horizontal-relative:margin;mso-position-vertical:absolute;mso-position-vertical-relative:margin;mso-width-percent:0;mso-height-percent:0;mso-width-relative:page;mso-height-relative:page;v-text-anchor:top" o:gfxdata="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" stroked="f">
+              <v:shape w14:anchorId="52D56DB1" id="_x0000_s1029" type="#_x0000_t202" style="position:absolute;margin-left:-4.2pt;margin-top:-3pt;width:506.4pt;height:641.4pt;z-index:251660800;visibility:visible;mso-wrap-style:square;mso-width-percent:0;mso-height-percent:0;mso-wrap-distance-left:9pt;mso-wrap-distance-top:0;mso-wrap-distance-right:9pt;mso-wrap-distance-bottom:0;mso-position-horizontal:absolute;mso-position-horizontal-relative:margin;mso-position-vertical:absolute;mso-position-vertical-relative:margin;mso-width-percent:0;mso-height-percent:0;mso-width-relative:page;mso-height-relative:page;v-text-anchor:top" o:gfxdata="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" stroked="f">
                 <v:textbox inset="0,0,0,0">
                   <w:txbxContent>
                     <w:p>
@@ -1417,9 +1929,9 @@
                           <w:noProof/>
                         </w:rPr>
                         <w:drawing>
-                          <wp:inline distT="0" distB="0" distL="0" distR="0" wp14:anchorId="36F9A4B2" wp14:editId="2230024E">
-                            <wp:extent cx="3200400" cy="3959258"/>
-                            <wp:effectExtent l="0" t="0" r="0" b="3175"/>
+                          <wp:inline distT="0" distB="0" distL="0" distR="0" wp14:anchorId="36F9A4B2" wp14:editId="54B66178">
+                            <wp:extent cx="6393180" cy="7909089"/>
+                            <wp:effectExtent l="0" t="0" r="7620" b="0"/>
                             <wp:docPr id="8" name="Picture 8" descr="aes_hvl_dir.jpg"/>
                             <wp:cNvGraphicFramePr>
                               <a:graphicFrameLocks xmlns:a="http://schemas.openxmlformats.org/drawingml/2006/main" noChangeAspect="1"/>
@@ -1434,7 +1946,7 @@
                                     </pic:cNvPicPr>
                                   </pic:nvPicPr>
                                   <pic:blipFill>
-                                    <a:blip r:embed="rId10">
+                                    <a:blip r:embed="rId13">
                                       <a:extLst>
                                         <a:ext uri="{28A0092B-C50C-407E-A947-70E740481C1C}">
                                           <a14:useLocalDpi xmlns:a14="http://schemas.microsoft.com/office/drawing/2010/main" val="0"/>
@@ -1449,7 +1961,7 @@
                                   <pic:spPr bwMode="auto">
                                     <a:xfrm>
                                       <a:off x="0" y="0"/>
-                                      <a:ext cx="3200400" cy="3959258"/>
+                                      <a:ext cx="6410309" cy="7930279"/>
                                     </a:xfrm>
                                     <a:prstGeom prst="rect">
                                       <a:avLst/>
@@ -1519,22 +2031,32 @@
         </mc:AlternateContent>
       </w:r>
       <w:r>
+        <w:br w:type="page"/>
+      </w:r>
+    </w:p>
+    <w:p>
+      <w:pPr>
+        <w:ind w:firstLine="202"/>
+        <w:jc w:val="both"/>
+      </w:pPr>
+      <w:r>
         <w:rPr>
           <w:noProof/>
         </w:rPr>
+        <w:lastRenderedPageBreak/>
         <mc:AlternateContent>
           <mc:Choice Requires="wps">
             <w:drawing>
-              <wp:anchor distT="0" distB="0" distL="114300" distR="114300" simplePos="0" relativeHeight="251662848" behindDoc="0" locked="0" layoutInCell="1" allowOverlap="1" wp14:anchorId="553DB2DD" wp14:editId="5FE06A8C">
+              <wp:anchor distT="0" distB="0" distL="114300" distR="114300" simplePos="0" relativeHeight="251662848" behindDoc="0" locked="0" layoutInCell="1" allowOverlap="1" wp14:anchorId="553DB2DD" wp14:editId="2DD77448">
                 <wp:simplePos x="0" y="0"/>
                 <wp:positionH relativeFrom="margin">
-                  <wp:posOffset>-53340</wp:posOffset>
+                  <wp:posOffset>-15240</wp:posOffset>
                 </wp:positionH>
                 <wp:positionV relativeFrom="margin">
-                  <wp:posOffset>5245735</wp:posOffset>
+                  <wp:posOffset>922020</wp:posOffset>
                 </wp:positionV>
-                <wp:extent cx="3154680" cy="3406140"/>
-                <wp:effectExtent l="0" t="0" r="7620" b="3810"/>
+                <wp:extent cx="6408420" cy="7749540"/>
+                <wp:effectExtent l="0" t="0" r="0" b="3810"/>
                 <wp:wrapSquare wrapText="bothSides"/>
                 <wp:docPr id="19" name="Text Box 5"/>
                 <wp:cNvGraphicFramePr>
@@ -1549,7 +2071,7 @@
                       <wps:spPr bwMode="auto">
                         <a:xfrm>
                           <a:off x="0" y="0"/>
-                          <a:ext cx="3154680" cy="3406140"/>
+                          <a:ext cx="6408420" cy="7749540"/>
                         </a:xfrm>
                         <a:prstGeom prst="rect">
                           <a:avLst/>
@@ -1589,10 +2111,10 @@
                                 <w:noProof/>
                               </w:rPr>
                               <w:drawing>
-                                <wp:inline distT="0" distB="0" distL="0" distR="0" wp14:anchorId="7F47B48C" wp14:editId="7CE66966">
-                                  <wp:extent cx="3200400" cy="3266291"/>
+                                <wp:inline distT="0" distB="0" distL="0" distR="0" wp14:anchorId="7F47B48C" wp14:editId="53D3898B">
+                                  <wp:extent cx="6408420" cy="6540358"/>
                                   <wp:effectExtent l="0" t="0" r="0" b="0"/>
-                                  <wp:docPr id="10" name="Picture 10" descr="aes_hvl_seed.jpg"/>
+                                  <wp:docPr id="4" name="Picture 4" descr="aes_hvl_seed.jpg"/>
                                   <wp:cNvGraphicFramePr>
                                     <a:graphicFrameLocks xmlns:a="http://schemas.openxmlformats.org/drawingml/2006/main" noChangeAspect="1"/>
                                   </wp:cNvGraphicFramePr>
@@ -1606,7 +2128,7 @@
                                           </pic:cNvPicPr>
                                         </pic:nvPicPr>
                                         <pic:blipFill>
-                                          <a:blip r:embed="rId11">
+                                          <a:blip r:embed="rId14">
                                             <a:extLst>
                                               <a:ext uri="{28A0092B-C50C-407E-A947-70E740481C1C}">
                                                 <a14:useLocalDpi xmlns:a14="http://schemas.microsoft.com/office/drawing/2010/main" val="0"/>
@@ -1621,7 +2143,7 @@
                                         <pic:spPr bwMode="auto">
                                           <a:xfrm>
                                             <a:off x="0" y="0"/>
-                                            <a:ext cx="3200400" cy="3266291"/>
+                                            <a:ext cx="6422703" cy="6554935"/>
                                           </a:xfrm>
                                           <a:prstGeom prst="rect">
                                             <a:avLst/>
@@ -1646,7 +2168,7 @@
                                 <w:iCs/>
                               </w:rPr>
                             </w:pPr>
-                            <w:bookmarkStart w:id="7" w:name="_Ref460190397"/>
+                            <w:bookmarkStart w:id="5" w:name="_Ref460190397"/>
                             <w:r>
                               <w:rPr>
                                 <w:iCs/>
@@ -1665,7 +2187,7 @@
                               </w:rPr>
                               <w:t>: Top Level Testbench (Seeded Test)</w:t>
                             </w:r>
-                            <w:bookmarkEnd w:id="7"/>
+                            <w:bookmarkEnd w:id="5"/>
                           </w:p>
                           <w:p>
                             <w:pPr>
@@ -1701,7 +2223,7 @@
           </mc:Choice>
           <mc:Fallback>
             <w:pict>
-              <v:shape w14:anchorId="553DB2DD" id="_x0000_s1029" type="#_x0000_t202" style="position:absolute;left:0;text-align:left;margin-left:-4.2pt;margin-top:413.05pt;width:248.4pt;height:268.2pt;z-index:251662848;visibility:visible;mso-wrap-style:square;mso-width-percent:0;mso-height-percent:0;mso-wrap-distance-left:9pt;mso-wrap-distance-top:0;mso-wrap-distance-right:9pt;mso-wrap-distance-bottom:0;mso-position-horizontal:absolute;mso-position-horizontal-relative:margin;mso-position-vertical:absolute;mso-position-vertical-relative:margin;mso-width-percent:0;mso-height-percent:0;mso-width-relative:page;mso-height-relative:page;v-text-anchor:top" o:gfxdata="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" stroked="f">
+              <v:shape w14:anchorId="553DB2DD" id="_x0000_s1030" type="#_x0000_t202" style="position:absolute;left:0;text-align:left;margin-left:-1.2pt;margin-top:72.6pt;width:504.6pt;height:610.2pt;z-index:251662848;visibility:visible;mso-wrap-style:square;mso-width-percent:0;mso-height-percent:0;mso-wrap-distance-left:9pt;mso-wrap-distance-top:0;mso-wrap-distance-right:9pt;mso-wrap-distance-bottom:0;mso-position-horizontal:absolute;mso-position-horizontal-relative:margin;mso-position-vertical:absolute;mso-position-vertical-relative:margin;mso-width-percent:0;mso-height-percent:0;mso-width-relative:page;mso-height-relative:page;v-text-anchor:top" o:gfxdata="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" stroked="f">
                 <v:textbox inset="0,0,0,0">
                   <w:txbxContent>
                     <w:p>
@@ -1718,10 +2240,10 @@
                           <w:noProof/>
                         </w:rPr>
                         <w:drawing>
-                          <wp:inline distT="0" distB="0" distL="0" distR="0" wp14:anchorId="7F47B48C" wp14:editId="7CE66966">
-                            <wp:extent cx="3200400" cy="3266291"/>
+                          <wp:inline distT="0" distB="0" distL="0" distR="0" wp14:anchorId="7F47B48C" wp14:editId="53D3898B">
+                            <wp:extent cx="6408420" cy="6540358"/>
                             <wp:effectExtent l="0" t="0" r="0" b="0"/>
-                            <wp:docPr id="10" name="Picture 10" descr="aes_hvl_seed.jpg"/>
+                            <wp:docPr id="4" name="Picture 4" descr="aes_hvl_seed.jpg"/>
                             <wp:cNvGraphicFramePr>
                               <a:graphicFrameLocks xmlns:a="http://schemas.openxmlformats.org/drawingml/2006/main" noChangeAspect="1"/>
                             </wp:cNvGraphicFramePr>
@@ -1735,7 +2257,7 @@
                                     </pic:cNvPicPr>
                                   </pic:nvPicPr>
                                   <pic:blipFill>
-                                    <a:blip r:embed="rId11">
+                                    <a:blip r:embed="rId15">
                                       <a:extLst>
                                         <a:ext uri="{28A0092B-C50C-407E-A947-70E740481C1C}">
                                           <a14:useLocalDpi xmlns:a14="http://schemas.microsoft.com/office/drawing/2010/main" val="0"/>
@@ -1750,7 +2272,7 @@
                                   <pic:spPr bwMode="auto">
                                     <a:xfrm>
                                       <a:off x="0" y="0"/>
-                                      <a:ext cx="3200400" cy="3266291"/>
+                                      <a:ext cx="6422703" cy="6554935"/>
                                     </a:xfrm>
                                     <a:prstGeom prst="rect">
                                       <a:avLst/>
@@ -1775,7 +2297,7 @@
                           <w:iCs/>
                         </w:rPr>
                       </w:pPr>
-                      <w:bookmarkStart w:id="8" w:name="_Ref460190397"/>
+                      <w:bookmarkStart w:id="9" w:name="_Ref460190397"/>
                       <w:r>
                         <w:rPr>
                           <w:iCs/>
@@ -1794,7 +2316,7 @@
                         </w:rPr>
                         <w:t>: Top Level Testbench (Seeded Test)</w:t>
                       </w:r>
-                      <w:bookmarkEnd w:id="8"/>
+                      <w:bookmarkEnd w:id="9"/>
                     </w:p>
                     <w:p>
                       <w:pPr>
@@ -1820,7 +2342,75 @@
         </mc:AlternateContent>
       </w:r>
       <w:r>
-        <w:t>approach with the directed testing discussed above.</w:t>
+        <w:fldChar w:fldCharType="begin"/>
+      </w:r>
+      <w:r>
+        <w:instrText xml:space="preserve"> REF _Ref460190397 \h </w:instrText>
+      </w:r>
+      <w:r>
+        <w:instrText xml:space="preserve"> \* MERGEFORMAT </w:instrText>
+      </w:r>
+      <w:r>
+        <w:fldChar w:fldCharType="separate"/>
+      </w:r>
+      <w:r>
+        <w:rPr>
+          <w:iCs/>
+        </w:rPr>
+        <w:t xml:space="preserve">Figure </w:t>
+      </w:r>
+      <w:r>
+        <w:rPr>
+          <w:iCs/>
+        </w:rPr>
+        <w:t>4</w:t>
+      </w:r>
+      <w:r>
+        <w:rPr>
+          <w:iCs/>
+        </w:rPr>
+        <w:t>: Top Level Testbench (Seeded Test)</w:t>
+      </w:r>
+      <w:r>
+        <w:fldChar w:fldCharType="end"/>
+      </w:r>
+      <w:r>
+        <w:t xml:space="preserve"> show</w:t>
+      </w:r>
+      <w:r>
+        <w:t>s</w:t>
+      </w:r>
+      <w:r>
+        <w:t xml:space="preserve"> our more efficient </w:t>
+      </w:r>
+      <w:r>
+        <w:t xml:space="preserve">scheme that we call seeded testing. The encoders and decoders for each key size are chained; we only check that the original transformation performed on the data can be reversed. </w:t>
+      </w:r>
+      <w:r>
+        <w:t xml:space="preserve">We also verify that the intermediate encrypted data is different from the input data.  </w:t>
+      </w:r>
+      <w:r>
+        <w:t xml:space="preserve">This gives </w:t>
+      </w:r>
+      <w:r>
+        <w:t xml:space="preserve">us </w:t>
+      </w:r>
+      <w:r>
+        <w:t xml:space="preserve">confidence in the </w:t>
+      </w:r>
+      <w:r>
+        <w:t>d</w:t>
+      </w:r>
+      <w:r>
+        <w:t>esign while being efficient by allowing less data to be transferred to the Transactor</w:t>
+      </w:r>
+      <w:r>
+        <w:t>. It could however mask potential bugs that were replicated in both the encoder and decoder data paths. To offset that risk, we coupled this approach with the directed testing discussed above.</w:t>
+      </w:r>
+    </w:p>
+    <w:p>
+      <w:r>
+        <w:br w:type="page"/>
       </w:r>
     </w:p>
     <w:p>
@@ -1828,15 +2418,114 @@
         <w:pStyle w:val="Heading1"/>
       </w:pPr>
       <w:r>
+        <w:lastRenderedPageBreak/>
         <w:t>Results</w:t>
       </w:r>
     </w:p>
     <w:p>
       <w:pPr>
         <w:ind w:firstLine="202"/>
+        <w:jc w:val="both"/>
         <w:rPr>
           <w:noProof/>
         </w:rPr>
+      </w:pPr>
+      <w:r>
+        <w:t>We executed 5,000 directed tests and used 25,000 seeds (creating 6,425,000 tests) with the 128, 192, and 256-bit key encoder</w:t>
+      </w:r>
+      <w:r>
+        <w:t>s</w:t>
+      </w:r>
+      <w:r>
+        <w:t xml:space="preserve"> and decoders instantiated in parallel, simulating in Questa and emulating on the </w:t>
+      </w:r>
+      <w:r>
+        <w:t xml:space="preserve">PSU </w:t>
+      </w:r>
+      <w:r>
+        <w:t>Veloce Solo</w:t>
+      </w:r>
+      <w:r>
+        <w:t xml:space="preserve"> machine</w:t>
+      </w:r>
+      <w:r>
+        <w:t xml:space="preserve">.  </w:t>
+      </w:r>
+      <w:r>
+        <w:fldChar w:fldCharType="begin"/>
+      </w:r>
+      <w:r>
+        <w:instrText xml:space="preserve"> REF _Ref460190551 \h </w:instrText>
+      </w:r>
+      <w:r>
+        <w:instrText xml:space="preserve"> \* MERGEFORMAT </w:instrText>
+      </w:r>
+      <w:r>
+        <w:fldChar w:fldCharType="separate"/>
+      </w:r>
+      <w:r>
+        <w:rPr>
+          <w:iCs/>
+        </w:rPr>
+        <w:t xml:space="preserve">Figure </w:t>
+      </w:r>
+      <w:r>
+        <w:rPr>
+          <w:iCs/>
+          <w:noProof/>
+        </w:rPr>
+        <w:t>5</w:t>
+      </w:r>
+      <w:r>
+        <w:rPr>
+          <w:iCs/>
+        </w:rPr>
+        <w:t>: Simulation and Emulation Execution Time and Speedup</w:t>
+      </w:r>
+      <w:r>
+        <w:fldChar w:fldCharType="end"/>
+      </w:r>
+      <w:r>
+        <w:t xml:space="preserve"> shows our simulation and emulation execution time and the speedup relative to the si</w:t>
+      </w:r>
+      <w:r>
+        <w:t xml:space="preserve">mulation time.  We achieve almost 400x </w:t>
+      </w:r>
+      <w:r>
+        <w:t xml:space="preserve">improvement over simulation </w:t>
+      </w:r>
+      <w:r>
+        <w:t>by using emulation and bring a multi-</w:t>
+      </w:r>
+      <w:r>
+        <w:t>hour long t</w:t>
+      </w:r>
+      <w:r>
+        <w:t xml:space="preserve">ask down to </w:t>
+      </w:r>
+      <w:r>
+        <w:t>a</w:t>
+      </w:r>
+      <w:r>
+        <w:t xml:space="preserve"> half</w:t>
+      </w:r>
+      <w:r>
+        <w:t xml:space="preserve"> minute,</w:t>
+      </w:r>
+      <w:r>
+        <w:t xml:space="preserve"> making it practical to very quickly verify the functionality of the AES encoder and decoder over a huge range of input test vectors.</w:t>
+      </w:r>
+      <w:r>
+        <w:rPr>
+          <w:noProof/>
+        </w:rPr>
+        <w:t xml:space="preserve"> </w:t>
+      </w:r>
+    </w:p>
+    <w:p>
+      <w:pPr>
+        <w:ind w:firstLine="202"/>
+        <w:jc w:val="both"/>
       </w:pPr>
       <w:r>
         <w:rPr>
@@ -1845,16 +2534,16 @@
         <mc:AlternateContent>
           <mc:Choice Requires="wps">
             <w:drawing>
-              <wp:anchor distT="0" distB="0" distL="114300" distR="114300" simplePos="0" relativeHeight="251663872" behindDoc="0" locked="0" layoutInCell="1" allowOverlap="1" wp14:anchorId="1F790ADB" wp14:editId="01BFB561">
+              <wp:anchor distT="0" distB="0" distL="114300" distR="114300" simplePos="0" relativeHeight="251663872" behindDoc="0" locked="0" layoutInCell="1" allowOverlap="1" wp14:anchorId="1F790ADB" wp14:editId="2743485D">
                 <wp:simplePos x="0" y="0"/>
                 <wp:positionH relativeFrom="margin">
-                  <wp:posOffset>3375660</wp:posOffset>
+                  <wp:posOffset>15240</wp:posOffset>
                 </wp:positionH>
                 <wp:positionV relativeFrom="margin">
-                  <wp:posOffset>1920240</wp:posOffset>
+                  <wp:posOffset>4632960</wp:posOffset>
                 </wp:positionV>
-                <wp:extent cx="3154680" cy="2468880"/>
-                <wp:effectExtent l="0" t="0" r="7620" b="7620"/>
+                <wp:extent cx="6272390" cy="4396740"/>
+                <wp:effectExtent l="0" t="0" r="0" b="3810"/>
                 <wp:wrapSquare wrapText="bothSides"/>
                 <wp:docPr id="21" name="Text Box 5"/>
                 <wp:cNvGraphicFramePr>
@@ -1869,7 +2558,7 @@
                       <wps:spPr bwMode="auto">
                         <a:xfrm>
                           <a:off x="0" y="0"/>
-                          <a:ext cx="3154680" cy="2468880"/>
+                          <a:ext cx="6272390" cy="4396740"/>
                         </a:xfrm>
                         <a:prstGeom prst="rect">
                           <a:avLst/>
@@ -1905,14 +2594,13 @@
                             </w:pPr>
                             <w:r>
                               <w:rPr>
-                                <w:iCs/>
                                 <w:noProof/>
                               </w:rPr>
                               <w:drawing>
-                                <wp:inline distT="0" distB="0" distL="0" distR="0" wp14:anchorId="326754C1" wp14:editId="412B45D5">
-                                  <wp:extent cx="3200400" cy="2322342"/>
-                                  <wp:effectExtent l="0" t="0" r="0" b="1905"/>
-                                  <wp:docPr id="11" name="Picture 11" descr="https://lh5.googleusercontent.com/zuq56A1-wYEjDqPtH_QVkUWTSV8sl7-5L--QCO9TSbbannBPpruFSvIjYHehyCxdsQccditft_cXo1iEixOQbNhtHpXsQBDIIGws-Z5aAmEB_dgq4kC9zPJs_3iopLMNIPg8JO1E"/>
+                                <wp:inline distT="0" distB="0" distL="0" distR="0" wp14:anchorId="243F5C66" wp14:editId="33AC1FE1">
+                                  <wp:extent cx="5852160" cy="4252845"/>
+                                  <wp:effectExtent l="0" t="0" r="0" b="0"/>
+                                  <wp:docPr id="291" name="Picture 291"/>
                                   <wp:cNvGraphicFramePr>
                                     <a:graphicFrameLocks xmlns:a="http://schemas.openxmlformats.org/drawingml/2006/main" noChangeAspect="1"/>
                                   </wp:cNvGraphicFramePr>
@@ -1920,13 +2608,13 @@
                                     <a:graphicData uri="http://schemas.openxmlformats.org/drawingml/2006/picture">
                                       <pic:pic xmlns:pic="http://schemas.openxmlformats.org/drawingml/2006/picture">
                                         <pic:nvPicPr>
-                                          <pic:cNvPr id="0" name="Picture 8" descr="https://lh5.googleusercontent.com/zuq56A1-wYEjDqPtH_QVkUWTSV8sl7-5L--QCO9TSbbannBPpruFSvIjYHehyCxdsQccditft_cXo1iEixOQbNhtHpXsQBDIIGws-Z5aAmEB_dgq4kC9zPJs_3iopLMNIPg8JO1E"/>
+                                          <pic:cNvPr id="0" name="Picture 1"/>
                                           <pic:cNvPicPr>
                                             <a:picLocks noChangeAspect="1" noChangeArrowheads="1"/>
                                           </pic:cNvPicPr>
                                         </pic:nvPicPr>
                                         <pic:blipFill>
-                                          <a:blip r:embed="rId12">
+                                          <a:blip r:embed="rId16">
                                             <a:extLst>
                                               <a:ext uri="{28A0092B-C50C-407E-A947-70E740481C1C}">
                                                 <a14:useLocalDpi xmlns:a14="http://schemas.microsoft.com/office/drawing/2010/main" val="0"/>
@@ -1941,7 +2629,7 @@
                                         <pic:spPr bwMode="auto">
                                           <a:xfrm>
                                             <a:off x="0" y="0"/>
-                                            <a:ext cx="3200400" cy="2322342"/>
+                                            <a:ext cx="5873904" cy="4268647"/>
                                           </a:xfrm>
                                           <a:prstGeom prst="rect">
                                             <a:avLst/>
@@ -1966,7 +2654,7 @@
                                 <w:iCs/>
                               </w:rPr>
                             </w:pPr>
-                            <w:bookmarkStart w:id="9" w:name="_Ref460190551"/>
+                            <w:bookmarkStart w:id="6" w:name="_Ref460190551"/>
                             <w:r>
                               <w:rPr>
                                 <w:iCs/>
@@ -1977,32 +2665,7 @@
                               <w:rPr>
                                 <w:iCs/>
                               </w:rPr>
-                              <w:fldChar w:fldCharType="begin"/>
-                            </w:r>
-                            <w:r>
-                              <w:rPr>
-                                <w:iCs/>
-                              </w:rPr>
-                              <w:instrText xml:space="preserve"> SEQ Figure \* ARABIC </w:instrText>
-                            </w:r>
-                            <w:r>
-                              <w:rPr>
-                                <w:iCs/>
-                              </w:rPr>
-                              <w:fldChar w:fldCharType="separate"/>
-                            </w:r>
-                            <w:r>
-                              <w:rPr>
-                                <w:iCs/>
-                                <w:noProof/>
-                              </w:rPr>
-                              <w:t>1</w:t>
-                            </w:r>
-                            <w:r>
-                              <w:rPr>
-                                <w:iCs/>
-                              </w:rPr>
-                              <w:fldChar w:fldCharType="end"/>
+                              <w:t>5</w:t>
                             </w:r>
                             <w:r>
                               <w:rPr>
@@ -2010,7 +2673,7 @@
                               </w:rPr>
                               <w:t>: Simulation and Emulation Execution Time and Speedup</w:t>
                             </w:r>
-                            <w:bookmarkEnd w:id="9"/>
+                            <w:bookmarkEnd w:id="6"/>
                           </w:p>
                           <w:p>
                             <w:pPr>
@@ -2037,7 +2700,7 @@
           </mc:Choice>
           <mc:Fallback>
             <w:pict>
-              <v:shape w14:anchorId="1F790ADB" id="_x0000_s1030" type="#_x0000_t202" style="position:absolute;left:0;text-align:left;margin-left:265.8pt;margin-top:151.2pt;width:248.4pt;height:194.4pt;z-index:251663872;visibility:visible;mso-wrap-style:square;mso-width-percent:0;mso-height-percent:0;mso-wrap-distance-left:9pt;mso-wrap-distance-top:0;mso-wrap-distance-right:9pt;mso-wrap-distance-bottom:0;mso-position-horizontal:absolute;mso-position-horizontal-relative:margin;mso-position-vertical:absolute;mso-position-vertical-relative:margin;mso-width-percent:0;mso-height-percent:0;mso-width-relative:page;mso-height-relative:page;v-text-anchor:top" o:gfxdata="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" stroked="f">
+              <v:shape w14:anchorId="1F790ADB" id="_x0000_s1031" type="#_x0000_t202" style="position:absolute;left:0;text-align:left;margin-left:1.2pt;margin-top:364.8pt;width:493.9pt;height:346.2pt;z-index:251663872;visibility:visible;mso-wrap-style:square;mso-width-percent:0;mso-height-percent:0;mso-wrap-distance-left:9pt;mso-wrap-distance-top:0;mso-wrap-distance-right:9pt;mso-wrap-distance-bottom:0;mso-position-horizontal:absolute;mso-position-horizontal-relative:margin;mso-position-vertical:absolute;mso-position-vertical-relative:margin;mso-width-percent:0;mso-height-percent:0;mso-width-relative:page;mso-height-relative:page;v-text-anchor:top" o:gfxdata="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" stroked="f">
                 <v:textbox inset="0,0,0,0">
                   <w:txbxContent>
                     <w:p>
@@ -2049,15 +2712,11 @@
                         </w:rPr>
                       </w:pPr>
                       <w:r>
-                        <w:rPr>
-                          <w:iCs/>
-                          <w:noProof/>
-                        </w:rPr>
                         <w:drawing>
-                          <wp:inline distT="0" distB="0" distL="0" distR="0" wp14:anchorId="326754C1" wp14:editId="412B45D5">
-                            <wp:extent cx="3200400" cy="2322342"/>
-                            <wp:effectExtent l="0" t="0" r="0" b="1905"/>
-                            <wp:docPr id="11" name="Picture 11" descr="https://lh5.googleusercontent.com/zuq56A1-wYEjDqPtH_QVkUWTSV8sl7-5L--QCO9TSbbannBPpruFSvIjYHehyCxdsQccditft_cXo1iEixOQbNhtHpXsQBDIIGws-Z5aAmEB_dgq4kC9zPJs_3iopLMNIPg8JO1E"/>
+                          <wp:inline distT="0" distB="0" distL="0" distR="0" wp14:anchorId="243F5C66" wp14:editId="33AC1FE1">
+                            <wp:extent cx="5852160" cy="4252845"/>
+                            <wp:effectExtent l="0" t="0" r="0" b="0"/>
+                            <wp:docPr id="291" name="Picture 291"/>
                             <wp:cNvGraphicFramePr>
                               <a:graphicFrameLocks xmlns:a="http://schemas.openxmlformats.org/drawingml/2006/main" noChangeAspect="1"/>
                             </wp:cNvGraphicFramePr>
@@ -2065,13 +2724,13 @@
                               <a:graphicData uri="http://schemas.openxmlformats.org/drawingml/2006/picture">
                                 <pic:pic xmlns:pic="http://schemas.openxmlformats.org/drawingml/2006/picture">
                                   <pic:nvPicPr>
-                                    <pic:cNvPr id="0" name="Picture 8" descr="https://lh5.googleusercontent.com/zuq56A1-wYEjDqPtH_QVkUWTSV8sl7-5L--QCO9TSbbannBPpruFSvIjYHehyCxdsQccditft_cXo1iEixOQbNhtHpXsQBDIIGws-Z5aAmEB_dgq4kC9zPJs_3iopLMNIPg8JO1E"/>
+                                    <pic:cNvPr id="0" name="Picture 1"/>
                                     <pic:cNvPicPr>
                                       <a:picLocks noChangeAspect="1" noChangeArrowheads="1"/>
                                     </pic:cNvPicPr>
                                   </pic:nvPicPr>
                                   <pic:blipFill>
-                                    <a:blip r:embed="rId12">
+                                    <a:blip r:embed="rId17">
                                       <a:extLst>
                                         <a:ext uri="{28A0092B-C50C-407E-A947-70E740481C1C}">
                                           <a14:useLocalDpi xmlns:a14="http://schemas.microsoft.com/office/drawing/2010/main" val="0"/>
@@ -2086,7 +2745,7 @@
                                   <pic:spPr bwMode="auto">
                                     <a:xfrm>
                                       <a:off x="0" y="0"/>
-                                      <a:ext cx="3200400" cy="2322342"/>
+                                      <a:ext cx="5873904" cy="4268647"/>
                                     </a:xfrm>
                                     <a:prstGeom prst="rect">
                                       <a:avLst/>
@@ -2111,7 +2770,7 @@
                           <w:iCs/>
                         </w:rPr>
                       </w:pPr>
-                      <w:bookmarkStart w:id="10" w:name="_Ref460190551"/>
+                      <w:bookmarkStart w:id="11" w:name="_Ref460190551"/>
                       <w:r>
                         <w:rPr>
                           <w:iCs/>
@@ -2122,32 +2781,7 @@
                         <w:rPr>
                           <w:iCs/>
                         </w:rPr>
-                        <w:fldChar w:fldCharType="begin"/>
-                      </w:r>
-                      <w:r>
-                        <w:rPr>
-                          <w:iCs/>
-                        </w:rPr>
-                        <w:instrText xml:space="preserve"> SEQ Figure \* ARABIC </w:instrText>
-                      </w:r>
-                      <w:r>
-                        <w:rPr>
-                          <w:iCs/>
-                        </w:rPr>
-                        <w:fldChar w:fldCharType="separate"/>
-                      </w:r>
-                      <w:r>
-                        <w:rPr>
-                          <w:iCs/>
-                          <w:noProof/>
-                        </w:rPr>
-                        <w:t>1</w:t>
-                      </w:r>
-                      <w:r>
-                        <w:rPr>
-                          <w:iCs/>
-                        </w:rPr>
-                        <w:fldChar w:fldCharType="end"/>
+                        <w:t>5</w:t>
                       </w:r>
                       <w:r>
                         <w:rPr>
@@ -2155,7 +2789,7 @@
                         </w:rPr>
                         <w:t>: Simulation and Emulation Execution Time and Speedup</w:t>
                       </w:r>
-                      <w:bookmarkEnd w:id="10"/>
+                      <w:bookmarkEnd w:id="11"/>
                     </w:p>
                     <w:p>
                       <w:pPr>
@@ -2172,115 +2806,115 @@
         </mc:AlternateContent>
       </w:r>
       <w:r>
-        <w:t>We executed 5,000 directed tests and used 25,000 seeds (creating 6,425,000 tests) with the 128, 192, and 256-bit key encoder</w:t>
-      </w:r>
-      <w:r>
-        <w:t>s</w:t>
-      </w:r>
-      <w:r>
-        <w:t xml:space="preserve"> and decoders instantiated in parallel, simulating in Questa and emulating on the Veloce Solo.  </w:t>
-      </w:r>
-      <w:r>
-        <w:fldChar w:fldCharType="begin"/>
-      </w:r>
-      <w:r>
-        <w:instrText xml:space="preserve"> REF _Ref460190551 \h </w:instrText>
-      </w:r>
-      <w:r>
-        <w:fldChar w:fldCharType="separate"/>
-      </w:r>
-      <w:r>
-        <w:rPr>
-          <w:iCs/>
-        </w:rPr>
-        <w:t xml:space="preserve">Figure </w:t>
-      </w:r>
-      <w:r>
-        <w:rPr>
-          <w:iCs/>
-          <w:noProof/>
-        </w:rPr>
-        <w:t>5</w:t>
-      </w:r>
-      <w:r>
-        <w:rPr>
-          <w:iCs/>
-        </w:rPr>
-        <w:t>: Simulation and Emulation Execution Time and Speedup</w:t>
-      </w:r>
-      <w:r>
-        <w:fldChar w:fldCharType="end"/>
-      </w:r>
-      <w:r>
-        <w:t xml:space="preserve"> shows our simulation and emulation execution time and the speedup relative to the simulation time.  We achieve over </w:t>
-      </w:r>
-      <w:r>
-        <w:t>two</w:t>
-      </w:r>
-      <w:r>
-        <w:t xml:space="preserve"> orders of magnitude improvement over simulation by using emulation and bring an almost hour long t</w:t>
-      </w:r>
-      <w:r>
-        <w:t>ask down to well under a minute,</w:t>
-      </w:r>
-      <w:r>
-        <w:t xml:space="preserve"> making it practical to very quickly verify the functionality of the AES encoder and decoder over a huge range of input test vectors.</w:t>
-      </w:r>
+        <w:t xml:space="preserve">One of the challenges we encountered was that </w:t>
+      </w:r>
+      <w:r>
+        <w:t xml:space="preserve">when </w:t>
+      </w:r>
+      <w:r>
+        <w:t xml:space="preserve">we inferred RAM blocks for certain RTL elements, our design required a larger emulator than we had available to our team.  While the logic of our design fit comfortably into the limits of the emulator, we required </w:t>
+      </w:r>
+      <w:r>
+        <w:t xml:space="preserve">more than one logic board </w:t>
+      </w:r>
+      <w:r>
+        <w:t xml:space="preserve">in order to synthesize the number of memory read ports we needed.  When we modeled the specific RTL elements in our design as logic we fit comfortably into </w:t>
+      </w:r>
+      <w:r>
+        <w:t>one logic board</w:t>
+      </w:r>
+      <w:r>
+        <w:t xml:space="preserve"> and were able to execute on the available emulator.  </w:t>
+      </w:r>
+      <w:r>
+        <w:t>Figure 6: Simulation and Emulation Execution Time with and without inferred RAMs</w:t>
+      </w:r>
+      <w:r>
+        <w:t xml:space="preserve"> </w:t>
+      </w:r>
+      <w:r>
+        <w:t>shows the simulation and emulation times with and without inferring RAMs for these particular elements; one thing to note is that w</w:t>
+      </w:r>
+      <w:r>
+        <w:t xml:space="preserve">e only simulate and emulate the 128-bit </w:t>
+      </w:r>
+      <w:r>
+        <w:t xml:space="preserve">key values for the encoders and decoders because that is </w:t>
+      </w:r>
+      <w:r>
+        <w:t xml:space="preserve">all that would </w:t>
+      </w:r>
+      <w:r>
+        <w:t xml:space="preserve">fit on the available emulator in both modes.  The way in which the elements are modeled has almost no impact on simulation, but has a much larger impact on how long emulation runs for.  Modeling without RAMs executes faster on the emulator but </w:t>
+      </w:r>
+      <w:r>
+        <w:t>also requires additional compilation time to route the additional logic.</w:t>
+      </w:r>
+    </w:p>
+    <w:p>
+      <w:pPr>
+        <w:ind w:firstLine="202"/>
+        <w:jc w:val="both"/>
+      </w:pPr>
+      <w:r>
+        <w:t>One of the primary observations we made was that the simulation and emulation times scale differently as we add computation to the verification routine in the form of additional instantiations of different key size encoders and decoders.  As we add additional module instantiations, the runtime of the simulation increases to account for the additional computation needed.  With regards to emulation, even though we increase the computational burden and use additional Veloce resources all of the hardware executes in parallel so the runtime of the emulation doesn’t increase.</w:t>
+      </w:r>
+    </w:p>
+    <w:p>
+      <w:pPr>
+        <w:ind w:firstLine="202"/>
+        <w:jc w:val="both"/>
+      </w:pPr>
+      <w:r>
+        <w:t>Figure 7: Simulation and Emulation Execution Time for Different Numbers of Instantiated Encoder/Decoders</w:t>
+      </w:r>
+      <w:r>
+        <w:t xml:space="preserve"> shows this relationship and demonstrates that we can increase the speedup we achieve over simulation by adding more parallel hardware.</w:t>
+      </w:r>
+    </w:p>
+    <w:p>
+      <w:pPr>
+        <w:pStyle w:val="Heading1"/>
+      </w:pPr>
+      <w:r>
+        <w:t>Conclusion</w:t>
+      </w:r>
+    </w:p>
+    <w:p>
+      <w:pPr>
+        <w:ind w:firstLine="202"/>
+        <w:jc w:val="both"/>
+      </w:pPr>
+      <w:r>
+        <w:t>Emulation is an effective technology for accelerating the verification of large and complex RTL designs.  If bottlenecks between the emulator and high level testbench can be eliminated, the design can execute much faster on the emulator than in simulation.  While simulation runtime will increase with more computational load, emulation can effectively scale-out without increased runtime as long as the same critical path can be maintained.  The more work we are able to execute in parallel, the greater speedup we were able to achieve with emulation over simulation.</w:t>
+      </w:r>
+    </w:p>
+    <w:p>
+      <w:r>
+        <w:br w:type="page"/>
+      </w:r>
+    </w:p>
+    <w:p>
+      <w:pPr>
+        <w:ind w:firstLine="202"/>
+      </w:pPr>
       <w:r>
         <w:rPr>
           <w:noProof/>
         </w:rPr>
-        <w:t xml:space="preserve"> </w:t>
-      </w:r>
-    </w:p>
-    <w:p>
-      <w:pPr>
-        <w:ind w:firstLine="202"/>
-      </w:pPr>
-      <w:r>
-        <w:t>One of the challenges we encountered was that because of how are design was structured, when we inferred RAM blocks for certain RTL elements, our design required a larger emulator than we had available to our team.  While the logic of our design fit comfortably into the limits of the emulator, we required at least 2 logic boards and 25 Crystal chips in order to synthesize the number of memory read ports we needed.  When we modeled the specific RTL elements in our design as logic we fit comfortably into 2 Crystal chips and were able to execute on the available emulator.  Figure x shows the simulation and emulation times with and without inferring RAMs for these particular elements; one thing to note is that we only simulate and emulate 128 and 192-bit key values for the encoders and decoders because that is what will fit on the available emulator in both modes.  The way in which the elements are modeled has almost no impact on simulation, but has a much larger impact on how long emulation runs for.  Modeling without RAMs executes faster on the emulator but also requires additional compilation time to route the additional logic.</w:t>
-      </w:r>
-    </w:p>
-    <w:p>
-      <w:pPr>
-        <w:ind w:firstLine="202"/>
-      </w:pPr>
-      <w:r>
-        <w:t xml:space="preserve">One of the primary observations we made was that the simulation and emulation times scale differently as we add computation to the verification routine in the form of additional instantiations of different key size encoders and decoders.  As we add additional module instantiations, the runtime of the simulation increases to account for the additional computation needed.  With regards to emulation, even though we increase the computational burden and use </w:t>
-      </w:r>
-      <w:r>
         <w:lastRenderedPageBreak/>
-        <w:t xml:space="preserve">additional </w:t>
-      </w:r>
-      <w:proofErr w:type="gramStart"/>
-      <w:r>
-        <w:t>Veloce</w:t>
-      </w:r>
-      <w:proofErr w:type="gramEnd"/>
-      <w:r>
-        <w:t xml:space="preserve"> resources all of the hardware executes in parallel so the runtime of the emulation doesn’t increase.</w:t>
-      </w:r>
-    </w:p>
-    <w:p>
-      <w:pPr>
-        <w:ind w:firstLine="202"/>
-      </w:pPr>
-      <w:r>
-        <w:rPr>
-          <w:noProof/>
-        </w:rPr>
         <mc:AlternateContent>
           <mc:Choice Requires="wps">
             <w:drawing>
-              <wp:anchor distT="0" distB="0" distL="114300" distR="114300" simplePos="0" relativeHeight="251761664" behindDoc="0" locked="0" layoutInCell="1" allowOverlap="1" wp14:anchorId="132E7934" wp14:editId="0BC91D0D">
+              <wp:anchor distT="0" distB="0" distL="114300" distR="114300" simplePos="0" relativeHeight="251761664" behindDoc="0" locked="0" layoutInCell="1" allowOverlap="1" wp14:anchorId="132E7934" wp14:editId="12133941">
                 <wp:simplePos x="0" y="0"/>
                 <wp:positionH relativeFrom="margin">
-                  <wp:posOffset>-44450</wp:posOffset>
+                  <wp:posOffset>-38100</wp:posOffset>
                 </wp:positionH>
                 <wp:positionV relativeFrom="margin">
-                  <wp:posOffset>3703898</wp:posOffset>
+                  <wp:posOffset>4221480</wp:posOffset>
                 </wp:positionV>
-                <wp:extent cx="3154680" cy="2560320"/>
+                <wp:extent cx="6507480" cy="4762500"/>
                 <wp:effectExtent l="0" t="0" r="7620" b="0"/>
                 <wp:wrapSquare wrapText="bothSides"/>
                 <wp:docPr id="29" name="Text Box 5"/>
@@ -2296,7 +2930,7 @@
                       <wps:spPr bwMode="auto">
                         <a:xfrm>
                           <a:off x="0" y="0"/>
-                          <a:ext cx="3154680" cy="2560320"/>
+                          <a:ext cx="6507480" cy="4762500"/>
                         </a:xfrm>
                         <a:prstGeom prst="rect">
                           <a:avLst/>
@@ -2330,15 +2964,13 @@
                             </w:pPr>
                             <w:r>
                               <w:rPr>
-                                <w:rFonts w:ascii="Arial" w:hAnsi="Arial" w:cs="Arial"/>
                                 <w:noProof/>
-                                <w:color w:val="000000"/>
                               </w:rPr>
                               <w:drawing>
-                                <wp:inline distT="0" distB="0" distL="0" distR="0" wp14:anchorId="0A024FC7" wp14:editId="234D3426">
-                                  <wp:extent cx="3154680" cy="2289165"/>
-                                  <wp:effectExtent l="0" t="0" r="7620" b="0"/>
-                                  <wp:docPr id="31" name="Picture 31" descr="https://lh5.googleusercontent.com/ndqk4lSdrA_U9rgVGj9-qktvvTe0WCQs39feYpprFdloPk74GZBz6Rv4kip18QDqTelVjiop6DBI3hi-S-yN6RR0m6bYry6ZPcnB3uygZikjP83nZiIdoGyEv6__lgRvOogFSauU"/>
+                                <wp:inline distT="0" distB="0" distL="0" distR="0" wp14:anchorId="298AC455" wp14:editId="3B6DF4C7">
+                                  <wp:extent cx="5897880" cy="4286069"/>
+                                  <wp:effectExtent l="0" t="0" r="7620" b="635"/>
+                                  <wp:docPr id="293" name="Picture 293"/>
                                   <wp:cNvGraphicFramePr>
                                     <a:graphicFrameLocks xmlns:a="http://schemas.openxmlformats.org/drawingml/2006/main" noChangeAspect="1"/>
                                   </wp:cNvGraphicFramePr>
@@ -2346,13 +2978,13 @@
                                     <a:graphicData uri="http://schemas.openxmlformats.org/drawingml/2006/picture">
                                       <pic:pic xmlns:pic="http://schemas.openxmlformats.org/drawingml/2006/picture">
                                         <pic:nvPicPr>
-                                          <pic:cNvPr id="0" name="Picture 2" descr="https://lh5.googleusercontent.com/ndqk4lSdrA_U9rgVGj9-qktvvTe0WCQs39feYpprFdloPk74GZBz6Rv4kip18QDqTelVjiop6DBI3hi-S-yN6RR0m6bYry6ZPcnB3uygZikjP83nZiIdoGyEv6__lgRvOogFSauU"/>
+                                          <pic:cNvPr id="0" name="Picture 3"/>
                                           <pic:cNvPicPr>
                                             <a:picLocks noChangeAspect="1" noChangeArrowheads="1"/>
                                           </pic:cNvPicPr>
                                         </pic:nvPicPr>
                                         <pic:blipFill>
-                                          <a:blip r:embed="rId13">
+                                          <a:blip r:embed="rId18">
                                             <a:extLst>
                                               <a:ext uri="{28A0092B-C50C-407E-A947-70E740481C1C}">
                                                 <a14:useLocalDpi xmlns:a14="http://schemas.microsoft.com/office/drawing/2010/main" val="0"/>
@@ -2367,7 +2999,7 @@
                                         <pic:spPr bwMode="auto">
                                           <a:xfrm>
                                             <a:off x="0" y="0"/>
-                                            <a:ext cx="3154680" cy="2289165"/>
+                                            <a:ext cx="5906769" cy="4292529"/>
                                           </a:xfrm>
                                           <a:prstGeom prst="rect">
                                             <a:avLst/>
@@ -2457,7 +3089,7 @@
           </mc:Choice>
           <mc:Fallback>
             <w:pict>
-              <v:shape w14:anchorId="132E7934" id="_x0000_s1031" type="#_x0000_t202" style="position:absolute;left:0;text-align:left;margin-left:-3.5pt;margin-top:291.65pt;width:248.4pt;height:201.6pt;z-index:251761664;visibility:visible;mso-wrap-style:square;mso-width-percent:0;mso-height-percent:0;mso-wrap-distance-left:9pt;mso-wrap-distance-top:0;mso-wrap-distance-right:9pt;mso-wrap-distance-bottom:0;mso-position-horizontal:absolute;mso-position-horizontal-relative:margin;mso-position-vertical:absolute;mso-position-vertical-relative:margin;mso-width-percent:0;mso-height-percent:0;mso-width-relative:page;mso-height-relative:page;v-text-anchor:top" o:gfxdata="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" stroked="f">
+              <v:shape w14:anchorId="132E7934" id="_x0000_s1032" type="#_x0000_t202" style="position:absolute;left:0;text-align:left;margin-left:-3pt;margin-top:332.4pt;width:512.4pt;height:375pt;z-index:251761664;visibility:visible;mso-wrap-style:square;mso-width-percent:0;mso-height-percent:0;mso-wrap-distance-left:9pt;mso-wrap-distance-top:0;mso-wrap-distance-right:9pt;mso-wrap-distance-bottom:0;mso-position-horizontal:absolute;mso-position-horizontal-relative:margin;mso-position-vertical:absolute;mso-position-vertical-relative:margin;mso-width-percent:0;mso-height-percent:0;mso-width-relative:page;mso-height-relative:page;v-text-anchor:top" o:gfxdata="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" stroked="f">
                 <v:textbox inset="0,0,0,0">
                   <w:txbxContent>
                     <w:p>
@@ -2467,16 +3099,11 @@
                         <w:ind w:firstLine="0"/>
                       </w:pPr>
                       <w:r>
-                        <w:rPr>
-                          <w:rFonts w:ascii="Arial" w:hAnsi="Arial" w:cs="Arial"/>
-                          <w:noProof/>
-                          <w:color w:val="000000"/>
-                        </w:rPr>
                         <w:drawing>
-                          <wp:inline distT="0" distB="0" distL="0" distR="0" wp14:anchorId="0A024FC7" wp14:editId="234D3426">
-                            <wp:extent cx="3154680" cy="2289165"/>
-                            <wp:effectExtent l="0" t="0" r="7620" b="0"/>
-                            <wp:docPr id="31" name="Picture 31" descr="https://lh5.googleusercontent.com/ndqk4lSdrA_U9rgVGj9-qktvvTe0WCQs39feYpprFdloPk74GZBz6Rv4kip18QDqTelVjiop6DBI3hi-S-yN6RR0m6bYry6ZPcnB3uygZikjP83nZiIdoGyEv6__lgRvOogFSauU"/>
+                          <wp:inline distT="0" distB="0" distL="0" distR="0" wp14:anchorId="298AC455" wp14:editId="3B6DF4C7">
+                            <wp:extent cx="5897880" cy="4286069"/>
+                            <wp:effectExtent l="0" t="0" r="7620" b="635"/>
+                            <wp:docPr id="293" name="Picture 293"/>
                             <wp:cNvGraphicFramePr>
                               <a:graphicFrameLocks xmlns:a="http://schemas.openxmlformats.org/drawingml/2006/main" noChangeAspect="1"/>
                             </wp:cNvGraphicFramePr>
@@ -2484,13 +3111,13 @@
                               <a:graphicData uri="http://schemas.openxmlformats.org/drawingml/2006/picture">
                                 <pic:pic xmlns:pic="http://schemas.openxmlformats.org/drawingml/2006/picture">
                                   <pic:nvPicPr>
-                                    <pic:cNvPr id="0" name="Picture 2" descr="https://lh5.googleusercontent.com/ndqk4lSdrA_U9rgVGj9-qktvvTe0WCQs39feYpprFdloPk74GZBz6Rv4kip18QDqTelVjiop6DBI3hi-S-yN6RR0m6bYry6ZPcnB3uygZikjP83nZiIdoGyEv6__lgRvOogFSauU"/>
+                                    <pic:cNvPr id="0" name="Picture 3"/>
                                     <pic:cNvPicPr>
                                       <a:picLocks noChangeAspect="1" noChangeArrowheads="1"/>
                                     </pic:cNvPicPr>
                                   </pic:nvPicPr>
                                   <pic:blipFill>
-                                    <a:blip r:embed="rId13">
+                                    <a:blip r:embed="rId19">
                                       <a:extLst>
                                         <a:ext uri="{28A0092B-C50C-407E-A947-70E740481C1C}">
                                           <a14:useLocalDpi xmlns:a14="http://schemas.microsoft.com/office/drawing/2010/main" val="0"/>
@@ -2505,7 +3132,7 @@
                                   <pic:spPr bwMode="auto">
                                     <a:xfrm>
                                       <a:off x="0" y="0"/>
-                                      <a:ext cx="3154680" cy="2289165"/>
+                                      <a:ext cx="5906769" cy="4292529"/>
                                     </a:xfrm>
                                     <a:prstGeom prst="rect">
                                       <a:avLst/>
@@ -2585,257 +3212,22 @@
         </mc:AlternateContent>
       </w:r>
       <w:r>
-        <w:t>Figure 7: Simulation and Emulation Execution Time for Different Numbers of Instantiated Encoder/Decoders</w:t>
-      </w:r>
-      <w:r>
-        <w:t xml:space="preserve"> shows this relationship and demonstrates that we</w:t>
-      </w:r>
-      <w:bookmarkStart w:id="11" w:name="_GoBack"/>
-      <w:bookmarkEnd w:id="11"/>
-      <w:r>
-        <w:t xml:space="preserve"> can increase the speedup we achieve over simulation by adding more parallel hardware.</w:t>
-      </w:r>
-    </w:p>
-    <w:p>
-      <w:pPr>
-        <w:pStyle w:val="Heading1"/>
-      </w:pPr>
-      <w:r>
-        <w:t>Conclusion</w:t>
-      </w:r>
-    </w:p>
-    <w:p>
-      <w:pPr>
-        <w:ind w:firstLine="202"/>
-      </w:pPr>
-      <w:r>
-        <w:t>Emulation is an effective technology for accelerating the verification of large and complex RTL designs.  If bottlenecks between the emulator and high level testbench can be eliminated, the design can execute much faster on the emulator than in simulation.  While simulation runtime will increase with more computational load, emulation can effectively scale-out without increased runtime as long as the same critical path can be maintained.  The more work we are able to execute in parallel, the greater speedup we were able to achieve with emulation over simulation.</w:t>
-      </w:r>
-    </w:p>
-    <w:p>
-      <w:pPr>
-        <w:ind w:firstLine="202"/>
-      </w:pPr>
-      <w:r>
-        <w:t xml:space="preserve">One of the challenges we encountered was the resource constraints of the Veloce emulator. Such device constraints can impose requirements on modeling certain RTL elements in order to effectively utilize the emulator’s capabilities.  We </w:t>
-      </w:r>
-      <w:r>
-        <w:t>also showed how modeling of certain RTL elements effects emulation runtime, but has a much smaller impact on simulation runtime.</w:t>
-      </w:r>
-    </w:p>
-    <w:p>
-      <w:pPr>
-        <w:ind w:firstLine="180"/>
-      </w:pPr>
-      <w:r>
-        <w:t>This work could be extended in several directions:</w:t>
-      </w:r>
-    </w:p>
-    <w:p>
-      <w:pPr>
-        <w:pStyle w:val="ListParagraph"/>
-        <w:numPr>
-          <w:ilvl w:val="0"/>
-          <w:numId w:val="43"/>
-        </w:numPr>
-        <w:ind w:left="540"/>
-      </w:pPr>
-      <w:r>
-        <w:t xml:space="preserve">Improving base design to use less emulator resources (key expansion buffering </w:t>
-      </w:r>
-      <w:proofErr w:type="spellStart"/>
-      <w:r>
-        <w:t>etc</w:t>
-      </w:r>
-      <w:proofErr w:type="spellEnd"/>
-      <w:r>
-        <w:t>).</w:t>
-      </w:r>
-    </w:p>
-    <w:p>
-      <w:pPr>
-        <w:pStyle w:val="ListParagraph"/>
-        <w:numPr>
-          <w:ilvl w:val="0"/>
-          <w:numId w:val="43"/>
-        </w:numPr>
-        <w:ind w:left="540"/>
-      </w:pPr>
-      <w:r>
-        <w:t>More carefully tune the performance tradeoff of logic vs RAM LUTs (how do we craft more intelligent RAMs using less ports etc.)</w:t>
-      </w:r>
-    </w:p>
-    <w:p>
-      <w:pPr>
-        <w:pStyle w:val="ListParagraph"/>
-        <w:numPr>
-          <w:ilvl w:val="0"/>
-          <w:numId w:val="43"/>
-        </w:numPr>
-        <w:ind w:left="540"/>
-      </w:pPr>
-      <w:r>
-        <w:t>Investigate other types of data transfer to the emulator, for example One-Way Callers</w:t>
-      </w:r>
-    </w:p>
-    <w:p>
-      <w:pPr>
-        <w:pStyle w:val="ListParagraph"/>
-        <w:numPr>
-          <w:ilvl w:val="0"/>
-          <w:numId w:val="43"/>
-        </w:numPr>
-        <w:ind w:left="540"/>
-      </w:pPr>
-      <w:r>
-        <w:t>Compression of test vectors before transmission</w:t>
-      </w:r>
-    </w:p>
-    <w:p>
-      <w:pPr>
-        <w:pStyle w:val="Heading1"/>
-        <w:numPr>
-          <w:ilvl w:val="0"/>
-          <w:numId w:val="0"/>
-        </w:numPr>
-        <w:rPr>
-          <w:sz w:val="16"/>
-          <w:szCs w:val="16"/>
-        </w:rPr>
-      </w:pPr>
-      <w:r>
-        <w:t>References</w:t>
-      </w:r>
-    </w:p>
-    <w:p>
-      <w:pPr>
-        <w:rPr>
-          <w:sz w:val="16"/>
-          <w:szCs w:val="16"/>
-        </w:rPr>
-      </w:pPr>
-      <w:r>
-        <w:rPr>
-          <w:sz w:val="16"/>
-          <w:szCs w:val="16"/>
-        </w:rPr>
-        <w:t>[1] Pub, NIST FIPS. "197: Advanced encryption standard (AES)." Federal Information Processing Standards Publication 197 (2001): 441-0311.</w:t>
-      </w:r>
-    </w:p>
-    <w:p>
-      <w:pPr>
-        <w:rPr>
-          <w:sz w:val="16"/>
-          <w:szCs w:val="16"/>
-        </w:rPr>
-      </w:pPr>
-      <w:r>
-        <w:rPr>
-          <w:sz w:val="16"/>
-          <w:szCs w:val="16"/>
-        </w:rPr>
-        <w:t>(http://csrc.nist.gov/publications/fips/fips197/fips-197.pdf)</w:t>
-      </w:r>
-    </w:p>
-    <w:p>
-      <w:pPr>
-        <w:rPr>
-          <w:sz w:val="16"/>
-          <w:szCs w:val="16"/>
-        </w:rPr>
-      </w:pPr>
-    </w:p>
-    <w:p>
-      <w:pPr>
-        <w:rPr>
-          <w:sz w:val="16"/>
-          <w:szCs w:val="16"/>
-        </w:rPr>
-      </w:pPr>
-      <w:r>
-        <w:rPr>
-          <w:sz w:val="16"/>
-          <w:szCs w:val="16"/>
-        </w:rPr>
-        <w:t xml:space="preserve">[2] S.-M. </w:t>
-      </w:r>
-      <w:proofErr w:type="spellStart"/>
-      <w:r>
-        <w:rPr>
-          <w:sz w:val="16"/>
-          <w:szCs w:val="16"/>
-        </w:rPr>
-        <w:t>Yoo</w:t>
-      </w:r>
-      <w:proofErr w:type="spellEnd"/>
-      <w:r>
-        <w:rPr>
-          <w:sz w:val="16"/>
-          <w:szCs w:val="16"/>
-        </w:rPr>
-        <w:t xml:space="preserve">, D. </w:t>
-      </w:r>
-      <w:proofErr w:type="spellStart"/>
-      <w:r>
-        <w:rPr>
-          <w:sz w:val="16"/>
-          <w:szCs w:val="16"/>
-        </w:rPr>
-        <w:t>Kotturi</w:t>
-      </w:r>
-      <w:proofErr w:type="spellEnd"/>
-      <w:r>
-        <w:rPr>
-          <w:sz w:val="16"/>
-          <w:szCs w:val="16"/>
-        </w:rPr>
-        <w:t>, D.W. Pan, J. Blizzard, An AES crypto chip using a high-speed parallel pipelined architecture, Microprocessors and Microsystems, Volume 29, Issue 7, 1 September 2005, Pages 317-326,</w:t>
-      </w:r>
-      <w:r>
-        <w:rPr>
-          <w:color w:val="222222"/>
-          <w:sz w:val="16"/>
-          <w:szCs w:val="16"/>
-          <w:shd w:val="clear" w:color="auto" w:fill="FFFFFF"/>
-        </w:rPr>
-        <w:t xml:space="preserve"> ISSN 0141-9331, http://dx.doi.org/10.1016/j.micpro.2004.</w:t>
-      </w:r>
-      <w:r>
-        <w:rPr>
-          <w:sz w:val="16"/>
-          <w:szCs w:val="16"/>
-        </w:rPr>
-        <w:t>12.001.</w:t>
-      </w:r>
-      <w:r>
-        <w:rPr>
-          <w:sz w:val="16"/>
-          <w:szCs w:val="16"/>
-        </w:rPr>
-        <w:br/>
-        <w:t>(http://www.sciencedirect.com/science/article/pii/S0141933104001632)</w:t>
-      </w:r>
-    </w:p>
-    <w:p/>
-    <w:p/>
-    <w:p>
-      <w:r>
         <w:rPr>
           <w:noProof/>
         </w:rPr>
         <mc:AlternateContent>
           <mc:Choice Requires="wps">
             <w:drawing>
-              <wp:anchor distT="0" distB="0" distL="114300" distR="114300" simplePos="0" relativeHeight="251753472" behindDoc="0" locked="0" layoutInCell="1" allowOverlap="1" wp14:anchorId="2B9DF6C2" wp14:editId="38D89055">
+              <wp:anchor distT="0" distB="0" distL="114300" distR="114300" simplePos="0" relativeHeight="251753472" behindDoc="0" locked="0" layoutInCell="1" allowOverlap="1" wp14:anchorId="2B9DF6C2" wp14:editId="159E25BB">
                 <wp:simplePos x="0" y="0"/>
                 <wp:positionH relativeFrom="margin">
-                  <wp:posOffset>-45720</wp:posOffset>
+                  <wp:posOffset>15240</wp:posOffset>
                 </wp:positionH>
                 <wp:positionV relativeFrom="margin">
-                  <wp:posOffset>83820</wp:posOffset>
+                  <wp:posOffset>-205740</wp:posOffset>
                 </wp:positionV>
-                <wp:extent cx="3154680" cy="2560320"/>
-                <wp:effectExtent l="0" t="0" r="7620" b="0"/>
+                <wp:extent cx="6111240" cy="4480560"/>
+                <wp:effectExtent l="0" t="0" r="3810" b="0"/>
                 <wp:wrapSquare wrapText="bothSides"/>
                 <wp:docPr id="23" name="Text Box 5"/>
                 <wp:cNvGraphicFramePr>
@@ -2850,7 +3242,7 @@
                       <wps:spPr bwMode="auto">
                         <a:xfrm>
                           <a:off x="0" y="0"/>
-                          <a:ext cx="3154680" cy="2560320"/>
+                          <a:ext cx="6111240" cy="4480560"/>
                         </a:xfrm>
                         <a:prstGeom prst="rect">
                           <a:avLst/>
@@ -2887,10 +3279,10 @@
                                 <w:noProof/>
                               </w:rPr>
                               <w:drawing>
-                                <wp:inline distT="0" distB="0" distL="0" distR="0" wp14:anchorId="63A66B3F" wp14:editId="3EB700A3">
-                                  <wp:extent cx="3154680" cy="2292549"/>
-                                  <wp:effectExtent l="0" t="0" r="7620" b="0"/>
-                                  <wp:docPr id="28" name="Picture 28"/>
+                                <wp:inline distT="0" distB="0" distL="0" distR="0" wp14:anchorId="76DDBD89" wp14:editId="4444B7A5">
+                                  <wp:extent cx="5852160" cy="4109041"/>
+                                  <wp:effectExtent l="0" t="0" r="0" b="6350"/>
+                                  <wp:docPr id="292" name="Picture 292"/>
                                   <wp:cNvGraphicFramePr>
                                     <a:graphicFrameLocks xmlns:a="http://schemas.openxmlformats.org/drawingml/2006/main" noChangeAspect="1"/>
                                   </wp:cNvGraphicFramePr>
@@ -2898,13 +3290,13 @@
                                     <a:graphicData uri="http://schemas.openxmlformats.org/drawingml/2006/picture">
                                       <pic:pic xmlns:pic="http://schemas.openxmlformats.org/drawingml/2006/picture">
                                         <pic:nvPicPr>
-                                          <pic:cNvPr id="0" name="Picture 10"/>
+                                          <pic:cNvPr id="0" name="Picture 2"/>
                                           <pic:cNvPicPr>
                                             <a:picLocks noChangeAspect="1" noChangeArrowheads="1"/>
                                           </pic:cNvPicPr>
                                         </pic:nvPicPr>
                                         <pic:blipFill>
-                                          <a:blip r:embed="rId14">
+                                          <a:blip r:embed="rId20">
                                             <a:extLst>
                                               <a:ext uri="{28A0092B-C50C-407E-A947-70E740481C1C}">
                                                 <a14:useLocalDpi xmlns:a14="http://schemas.microsoft.com/office/drawing/2010/main" val="0"/>
@@ -2919,7 +3311,7 @@
                                         <pic:spPr bwMode="auto">
                                           <a:xfrm>
                                             <a:off x="0" y="0"/>
-                                            <a:ext cx="3154680" cy="2292549"/>
+                                            <a:ext cx="5861424" cy="4115546"/>
                                           </a:xfrm>
                                           <a:prstGeom prst="rect">
                                             <a:avLst/>
@@ -3009,7 +3401,7 @@
           </mc:Choice>
           <mc:Fallback>
             <w:pict>
-              <v:shape w14:anchorId="2B9DF6C2" id="_x0000_s1032" type="#_x0000_t202" style="position:absolute;margin-left:-3.6pt;margin-top:6.6pt;width:248.4pt;height:201.6pt;z-index:251753472;visibility:visible;mso-wrap-style:square;mso-width-percent:0;mso-height-percent:0;mso-wrap-distance-left:9pt;mso-wrap-distance-top:0;mso-wrap-distance-right:9pt;mso-wrap-distance-bottom:0;mso-position-horizontal:absolute;mso-position-horizontal-relative:margin;mso-position-vertical:absolute;mso-position-vertical-relative:margin;mso-width-percent:0;mso-height-percent:0;mso-width-relative:page;mso-height-relative:page;v-text-anchor:top" o:gfxdata="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" stroked="f">
+              <v:shape w14:anchorId="2B9DF6C2" id="_x0000_s1033" type="#_x0000_t202" style="position:absolute;left:0;text-align:left;margin-left:1.2pt;margin-top:-16.2pt;width:481.2pt;height:352.8pt;z-index:251753472;visibility:visible;mso-wrap-style:square;mso-width-percent:0;mso-height-percent:0;mso-wrap-distance-left:9pt;mso-wrap-distance-top:0;mso-wrap-distance-right:9pt;mso-wrap-distance-bottom:0;mso-position-horizontal:absolute;mso-position-horizontal-relative:margin;mso-position-vertical:absolute;mso-position-vertical-relative:margin;mso-width-percent:0;mso-height-percent:0;mso-width-relative:page;mso-height-relative:page;v-text-anchor:top" o:gfxdata="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" stroked="f">
                 <v:textbox inset="0,0,0,0">
                   <w:txbxContent>
                     <w:p>
@@ -3019,14 +3411,11 @@
                         <w:ind w:firstLine="0"/>
                       </w:pPr>
                       <w:r>
-                        <w:rPr>
-                          <w:noProof/>
-                        </w:rPr>
                         <w:drawing>
-                          <wp:inline distT="0" distB="0" distL="0" distR="0" wp14:anchorId="63A66B3F" wp14:editId="3EB700A3">
-                            <wp:extent cx="3154680" cy="2292549"/>
-                            <wp:effectExtent l="0" t="0" r="7620" b="0"/>
-                            <wp:docPr id="28" name="Picture 28"/>
+                          <wp:inline distT="0" distB="0" distL="0" distR="0" wp14:anchorId="76DDBD89" wp14:editId="4444B7A5">
+                            <wp:extent cx="5852160" cy="4109041"/>
+                            <wp:effectExtent l="0" t="0" r="0" b="6350"/>
+                            <wp:docPr id="292" name="Picture 292"/>
                             <wp:cNvGraphicFramePr>
                               <a:graphicFrameLocks xmlns:a="http://schemas.openxmlformats.org/drawingml/2006/main" noChangeAspect="1"/>
                             </wp:cNvGraphicFramePr>
@@ -3034,13 +3423,13 @@
                               <a:graphicData uri="http://schemas.openxmlformats.org/drawingml/2006/picture">
                                 <pic:pic xmlns:pic="http://schemas.openxmlformats.org/drawingml/2006/picture">
                                   <pic:nvPicPr>
-                                    <pic:cNvPr id="0" name="Picture 10"/>
+                                    <pic:cNvPr id="0" name="Picture 2"/>
                                     <pic:cNvPicPr>
                                       <a:picLocks noChangeAspect="1" noChangeArrowheads="1"/>
                                     </pic:cNvPicPr>
                                   </pic:nvPicPr>
                                   <pic:blipFill>
-                                    <a:blip r:embed="rId14">
+                                    <a:blip r:embed="rId21">
                                       <a:extLst>
                                         <a:ext uri="{28A0092B-C50C-407E-A947-70E740481C1C}">
                                           <a14:useLocalDpi xmlns:a14="http://schemas.microsoft.com/office/drawing/2010/main" val="0"/>
@@ -3055,7 +3444,7 @@
                                   <pic:spPr bwMode="auto">
                                     <a:xfrm>
                                       <a:off x="0" y="0"/>
-                                      <a:ext cx="3154680" cy="2292549"/>
+                                      <a:ext cx="5861424" cy="4115546"/>
                                     </a:xfrm>
                                     <a:prstGeom prst="rect">
                                       <a:avLst/>
@@ -3135,11 +3524,222 @@
         </mc:AlternateContent>
       </w:r>
     </w:p>
+    <w:p>
+      <w:pPr>
+        <w:ind w:firstLine="202"/>
+        <w:jc w:val="both"/>
+      </w:pPr>
+      <w:r>
+        <w:lastRenderedPageBreak/>
+        <w:t>One of the challenges we encountered was the resource constraints of the Veloce emulator. Such device constraints can impose requirements on modeling certain RTL elements in order to effectively utilize the emulator’s capabilities.  We also showed how mo</w:t>
+      </w:r>
+      <w:r>
+        <w:t>deling of certain RTL elements a</w:t>
+      </w:r>
+      <w:r>
+        <w:t>ffects emulation runtime, but has a much smaller impact on simulation runtime.</w:t>
+      </w:r>
+    </w:p>
+    <w:p>
+      <w:pPr>
+        <w:ind w:firstLine="180"/>
+        <w:jc w:val="both"/>
+      </w:pPr>
+      <w:r>
+        <w:t xml:space="preserve">This work could be extended in </w:t>
+      </w:r>
+      <w:r>
+        <w:t>a couple of</w:t>
+      </w:r>
+      <w:r>
+        <w:t xml:space="preserve"> directions:</w:t>
+      </w:r>
+    </w:p>
+    <w:p>
+      <w:pPr>
+        <w:pStyle w:val="ListParagraph"/>
+        <w:numPr>
+          <w:ilvl w:val="0"/>
+          <w:numId w:val="43"/>
+        </w:numPr>
+        <w:ind w:left="540"/>
+        <w:jc w:val="both"/>
+      </w:pPr>
+      <w:r>
+        <w:t>More carefully tune the performance tradeoff of logic vs RAM LUTs (how do we craft more intelligent RAMs using less ports etc.)</w:t>
+      </w:r>
+    </w:p>
+    <w:p>
+      <w:pPr>
+        <w:pStyle w:val="ListParagraph"/>
+        <w:numPr>
+          <w:ilvl w:val="0"/>
+          <w:numId w:val="43"/>
+        </w:numPr>
+        <w:ind w:left="540"/>
+        <w:jc w:val="both"/>
+      </w:pPr>
+      <w:r>
+        <w:t>Compression of test vectors before transmission</w:t>
+      </w:r>
+    </w:p>
+    <w:p>
+      <w:pPr>
+        <w:pStyle w:val="Heading1"/>
+        <w:numPr>
+          <w:ilvl w:val="0"/>
+          <w:numId w:val="0"/>
+        </w:numPr>
+        <w:rPr>
+          <w:sz w:val="16"/>
+          <w:szCs w:val="16"/>
+        </w:rPr>
+      </w:pPr>
+      <w:r>
+        <w:t>References</w:t>
+      </w:r>
+    </w:p>
+    <w:p>
+      <w:r>
+        <w:rPr>
+          <w:sz w:val="16"/>
+          <w:szCs w:val="16"/>
+        </w:rPr>
+        <w:t xml:space="preserve">[1] Advanced Encryption Standard.  (2016, October 12). In </w:t>
+      </w:r>
+      <w:r>
+        <w:rPr>
+          <w:i/>
+          <w:sz w:val="16"/>
+          <w:szCs w:val="16"/>
+        </w:rPr>
+        <w:t>Wikipedia, The Free Encyclopedia.</w:t>
+      </w:r>
+      <w:r>
+        <w:rPr>
+          <w:sz w:val="16"/>
+          <w:szCs w:val="16"/>
+        </w:rPr>
+        <w:t xml:space="preserve"> Retrieved </w:t>
+      </w:r>
+      <w:r>
+        <w:rPr>
+          <w:sz w:val="16"/>
+          <w:szCs w:val="16"/>
+        </w:rPr>
+        <w:t>13:29, October 12, 2016. (http://en.wikipedia.org/w/index.php?title=Advanced_Encryption_Standard&amp;oldid=743995771)</w:t>
+      </w:r>
+    </w:p>
+    <w:p>
+      <w:pPr>
+        <w:rPr>
+          <w:sz w:val="16"/>
+          <w:szCs w:val="16"/>
+        </w:rPr>
+      </w:pPr>
+    </w:p>
+    <w:p>
+      <w:pPr>
+        <w:rPr>
+          <w:sz w:val="16"/>
+          <w:szCs w:val="16"/>
+        </w:rPr>
+      </w:pPr>
+      <w:r>
+        <w:rPr>
+          <w:sz w:val="16"/>
+          <w:szCs w:val="16"/>
+        </w:rPr>
+        <w:t>[2</w:t>
+      </w:r>
+      <w:r>
+        <w:rPr>
+          <w:sz w:val="16"/>
+          <w:szCs w:val="16"/>
+        </w:rPr>
+        <w:t>] Pub, NIST FIPS. "197: Advanced encryption standard (AES)." Federal Information Processing Standards Publication 197 (2001): 441-0311.</w:t>
+      </w:r>
+    </w:p>
+    <w:p>
+      <w:pPr>
+        <w:rPr>
+          <w:sz w:val="16"/>
+          <w:szCs w:val="16"/>
+        </w:rPr>
+      </w:pPr>
+      <w:r>
+        <w:rPr>
+          <w:sz w:val="16"/>
+          <w:szCs w:val="16"/>
+        </w:rPr>
+        <w:t>(http://csrc.nist.gov/publications/fips/fips197/fips-197.pdf)</w:t>
+      </w:r>
+    </w:p>
+    <w:p>
+      <w:pPr>
+        <w:rPr>
+          <w:sz w:val="16"/>
+          <w:szCs w:val="16"/>
+        </w:rPr>
+      </w:pPr>
+    </w:p>
+    <w:p>
+      <w:pPr>
+        <w:rPr>
+          <w:sz w:val="16"/>
+          <w:szCs w:val="16"/>
+        </w:rPr>
+      </w:pPr>
+      <w:r>
+        <w:rPr>
+          <w:sz w:val="16"/>
+          <w:szCs w:val="16"/>
+        </w:rPr>
+        <w:t>[3</w:t>
+      </w:r>
+      <w:r>
+        <w:rPr>
+          <w:sz w:val="16"/>
+          <w:szCs w:val="16"/>
+        </w:rPr>
+        <w:t>] S.-M. Yoo, D. Kotturi, D.W. Pan, J. Blizzard, An AES crypto chip using a high-speed parallel pipelined architecture, Microprocessors and Microsystems, Volume 29, Issue 7, 1 September 2005, Pages 317-326,</w:t>
+      </w:r>
+      <w:r>
+        <w:rPr>
+          <w:color w:val="222222"/>
+          <w:sz w:val="16"/>
+          <w:szCs w:val="16"/>
+          <w:shd w:val="clear" w:color="auto" w:fill="FFFFFF"/>
+        </w:rPr>
+        <w:t xml:space="preserve"> ISSN 0141-9331, http://dx.doi.org/10.1016/j.micpro.2004.</w:t>
+      </w:r>
+      <w:r>
+        <w:rPr>
+          <w:sz w:val="16"/>
+          <w:szCs w:val="16"/>
+        </w:rPr>
+        <w:t>12.001.</w:t>
+      </w:r>
+      <w:r>
+        <w:rPr>
+          <w:sz w:val="16"/>
+          <w:szCs w:val="16"/>
+        </w:rPr>
+        <w:br/>
+        <w:t>(http://www.sciencedirect.com/science/article/pii/S0141933104001632)</w:t>
+      </w:r>
+    </w:p>
+    <w:p/>
+    <w:p/>
+    <w:p/>
     <w:sectPr>
-      <w:headerReference w:type="default" r:id="rId15"/>
+      <w:headerReference w:type="default" r:id="rId22"/>
+      <w:footnotePr>
+        <w:pos w:val="beneathText"/>
+      </w:footnotePr>
       <w:type w:val="continuous"/>
       <w:pgSz w:w="12240" w:h="15840" w:code="1"/>
-      <w:pgMar w:top="1008" w:right="936" w:bottom="1008" w:left="936" w:header="432" w:footer="432" w:gutter="0"/>
+      <w:pgMar w:top="1008" w:right="936" w:bottom="990" w:left="936" w:header="432" w:footer="432" w:gutter="0"/>
       <w:cols w:num="2" w:space="288"/>
     </w:sectPr>
   </w:body>
@@ -3175,43 +3775,6 @@
       <w:r>
         <w:continuationSeparator/>
       </w:r>
-    </w:p>
-  </w:footnote>
-  <w:footnote w:id="1">
-    <w:p>
-      <w:pPr>
-        <w:pStyle w:val="FootnoteText"/>
-      </w:pPr>
-      <w:r>
-        <w:t>Submitted August 29, 2015.  This work was done as an entry for the Mentor Graphics Need for Speed competition.</w:t>
-      </w:r>
-    </w:p>
-    <w:p>
-      <w:pPr>
-        <w:pStyle w:val="FootnoteText"/>
-      </w:pPr>
-      <w:r>
-        <w:t>Daniel E. Collins is with Intel Corporation, Hillsboro, OR 97124 USA (em</w:t>
-      </w:r>
-      <w:r>
-        <w:t>ail: Daniel.E.Collins@intel.com</w:t>
-      </w:r>
-      <w:r>
-        <w:t>).</w:t>
-      </w:r>
-    </w:p>
-    <w:p>
-      <w:pPr>
-        <w:pStyle w:val="FootnoteText"/>
-      </w:pPr>
-      <w:r>
-        <w:t>Alex J. Pearson is with Mentor Graphics, Wilsonville, OR 97070 USA (email: Alex_Pearson@mentor.com).</w:t>
-      </w:r>
-    </w:p>
-    <w:p>
-      <w:pPr>
-        <w:pStyle w:val="FootnoteText"/>
-      </w:pPr>
     </w:p>
   </w:footnote>
 </w:footnotes>
@@ -3236,7 +3799,7 @@
       <w:rPr>
         <w:noProof/>
       </w:rPr>
-      <w:t>4</w:t>
+      <w:t>9</w:t>
     </w:r>
     <w:r>
       <w:fldChar w:fldCharType="end"/>
@@ -6475,7 +7038,7 @@
 </file>
 
 <file path=customXml/itemProps1.xml><?xml version="1.0" encoding="utf-8"?>
-<ds:datastoreItem xmlns:ds="http://schemas.openxmlformats.org/officeDocument/2006/customXml" ds:itemID="{DB6A7E5A-3873-43F0-B7B4-14FB326F50B9}">
+<ds:datastoreItem xmlns:ds="http://schemas.openxmlformats.org/officeDocument/2006/customXml" ds:itemID="{0947C172-D2B2-41DA-AC1B-5FC637BE04F9}">
   <ds:schemaRefs>
     <ds:schemaRef ds:uri="http://schemas.openxmlformats.org/officeDocument/2006/bibliography"/>
   </ds:schemaRefs>

</xml_diff>